<commit_message>
fix the OnItemsSourceChangedadd and remove
</commit_message>
<xml_diff>
--- a/הצעת פרויקט.docx
+++ b/הצעת פרויקט.docx
@@ -1,13 +1,12 @@
 
 <file path=word/document.xml><?xml version="1.0" encoding="utf-8"?>
-<w:document xmlns:wpc="http://schemas.microsoft.com/office/word/2010/wordprocessingCanvas" xmlns:mc="http://schemas.openxmlformats.org/markup-compatibility/2006" xmlns:o="urn:schemas-microsoft-com:office:office" xmlns:r="http://schemas.openxmlformats.org/officeDocument/2006/relationships" xmlns:m="http://schemas.openxmlformats.org/officeDocument/2006/math" xmlns:v="urn:schemas-microsoft-com:vml" xmlns:wp14="http://schemas.microsoft.com/office/word/2010/wordprocessingDrawing" xmlns:wp="http://schemas.openxmlformats.org/drawingml/2006/wordprocessingDrawing" xmlns:w10="urn:schemas-microsoft-com:office:word" xmlns:w="http://schemas.openxmlformats.org/wordprocessingml/2006/main" xmlns:w14="http://schemas.microsoft.com/office/word/2010/wordml" xmlns:wpg="http://schemas.microsoft.com/office/word/2010/wordprocessingGroup" xmlns:wpi="http://schemas.microsoft.com/office/word/2010/wordprocessingInk" xmlns:wne="http://schemas.microsoft.com/office/word/2006/wordml" xmlns:wps="http://schemas.microsoft.com/office/word/2010/wordprocessingShape" mc:Ignorable="w14 wp14">
+<w:document xmlns:wpc="http://schemas.microsoft.com/office/word/2010/wordprocessingCanvas" xmlns:mc="http://schemas.openxmlformats.org/markup-compatibility/2006" xmlns:o="urn:schemas-microsoft-com:office:office" xmlns:r="http://schemas.openxmlformats.org/officeDocument/2006/relationships" xmlns:m="http://schemas.openxmlformats.org/officeDocument/2006/math" xmlns:v="urn:schemas-microsoft-com:vml" xmlns:wp14="http://schemas.microsoft.com/office/word/2010/wordprocessingDrawing" xmlns:wp="http://schemas.openxmlformats.org/drawingml/2006/wordprocessingDrawing" xmlns:w10="urn:schemas-microsoft-com:office:word" xmlns:w="http://schemas.openxmlformats.org/wordprocessingml/2006/main" xmlns:w14="http://schemas.microsoft.com/office/word/2010/wordml" xmlns:w15="http://schemas.microsoft.com/office/word/2012/wordml" xmlns:wpg="http://schemas.microsoft.com/office/word/2010/wordprocessingGroup" xmlns:wpi="http://schemas.microsoft.com/office/word/2010/wordprocessingInk" xmlns:wne="http://schemas.microsoft.com/office/word/2006/wordml" xmlns:wps="http://schemas.microsoft.com/office/word/2010/wordprocessingShape" mc:Ignorable="w14 w15 wp14">
   <w:background w:color="FFFFFF" w:themeColor="background1"/>
   <w:body>
     <w:p>
       <w:pPr>
-        <w:pStyle w:val="Heading1"/>
-        <w:rPr>
-          <w:rFonts w:hint="cs"/>
+        <w:pStyle w:val="1"/>
+        <w:rPr>
           <w:rtl/>
         </w:rPr>
       </w:pPr>
@@ -18,12 +17,10 @@
         </w:rPr>
         <w:t>הצעת פרויקט - סימולציה של מערכת מיקרופלואידיקה</w:t>
       </w:r>
-      <w:bookmarkStart w:id="0" w:name="_GoBack"/>
-      <w:bookmarkEnd w:id="0"/>
-    </w:p>
-    <w:p>
-      <w:pPr>
-        <w:pStyle w:val="Heading2"/>
+    </w:p>
+    <w:p>
+      <w:pPr>
+        <w:pStyle w:val="2"/>
         <w:rPr>
           <w:rtl/>
         </w:rPr>
@@ -1464,7 +1461,7 @@
         </w:rPr>
         <w:t>מעגל חשמלי מורכב מאוסף של </w:t>
       </w:r>
-      <w:hyperlink r:id="rId6" w:tooltip="רכיב חשמלי" w:history="1">
+      <w:hyperlink r:id="rId5" w:tooltip="רכיב חשמלי" w:history="1">
         <w:r>
           <w:rPr>
             <w:rFonts w:asciiTheme="minorBidi" w:hAnsiTheme="minorBidi"/>
@@ -1487,7 +1484,7 @@
         </w:rPr>
         <w:t>כמו </w:t>
       </w:r>
-      <w:hyperlink r:id="rId7" w:tooltip="נגד" w:history="1">
+      <w:hyperlink r:id="rId6" w:tooltip="נגד" w:history="1">
         <w:r>
           <w:rPr>
             <w:rFonts w:asciiTheme="minorBidi" w:hAnsiTheme="minorBidi"/>
@@ -1517,7 +1514,7 @@
         </w:rPr>
         <w:t>המחוברים ביניהם בעזרת </w:t>
       </w:r>
-      <w:hyperlink r:id="rId8" w:tooltip="מוליך" w:history="1">
+      <w:hyperlink r:id="rId7" w:tooltip="מוליך" w:history="1">
         <w:r>
           <w:rPr>
             <w:rFonts w:asciiTheme="minorBidi" w:hAnsiTheme="minorBidi"/>
@@ -1540,7 +1537,7 @@
         </w:rPr>
         <w:t>בצורה שמאפשרת זרימה של </w:t>
       </w:r>
-      <w:hyperlink r:id="rId9" w:tooltip="זרם חשמלי" w:history="1">
+      <w:hyperlink r:id="rId8" w:tooltip="זרם חשמלי" w:history="1">
         <w:r>
           <w:rPr>
             <w:rFonts w:asciiTheme="minorBidi" w:hAnsiTheme="minorBidi"/>
@@ -1589,7 +1586,6 @@
           <w:color w:val="5A3696"/>
           <w:sz w:val="20"/>
           <w:szCs w:val="20"/>
-          <w:lang w:eastAsia="ja-JP"/>
         </w:rPr>
         <w:drawing>
           <wp:inline distT="0" distB="0" distL="0" distR="0">
@@ -1604,14 +1600,14 @@
                 <pic:pic xmlns:pic="http://schemas.openxmlformats.org/drawingml/2006/picture">
                   <pic:nvPicPr>
                     <pic:cNvPr id="0" name="Picture 12" descr="https://upload.wikimedia.org/wikipedia/commons/thumb/7/7e/Real_current_source.svg/250px-Real_current_source.svg.png">
-                      <a:hlinkClick r:id="rId10"/>
+                      <a:hlinkClick r:id="rId9"/>
                     </pic:cNvPr>
                     <pic:cNvPicPr>
                       <a:picLocks noChangeAspect="1" noChangeArrowheads="1"/>
                     </pic:cNvPicPr>
                   </pic:nvPicPr>
                   <pic:blipFill>
-                    <a:blip r:embed="rId11">
+                    <a:blip r:embed="rId10">
                       <a:extLst>
                         <a:ext uri="{28A0092B-C50C-407E-A947-70E740481C1C}">
                           <a14:useLocalDpi xmlns:a14="http://schemas.microsoft.com/office/drawing/2010/main" val="0"/>
@@ -1723,7 +1719,7 @@
     </w:p>
     <w:p>
       <w:pPr>
-        <w:pStyle w:val="ListParagraph"/>
+        <w:pStyle w:val="a3"/>
         <w:numPr>
           <w:ilvl w:val="0"/>
           <w:numId w:val="3"/>
@@ -1743,7 +1739,7 @@
         </w:rPr>
         <w:t>המעגל צריך להיות מחובר למקור </w:t>
       </w:r>
-      <w:hyperlink r:id="rId12" w:tooltip="אנרגיה" w:history="1">
+      <w:hyperlink r:id="rId11" w:tooltip="אנרגיה" w:history="1">
         <w:r>
           <w:rPr>
             <w:rFonts w:asciiTheme="minorBidi" w:eastAsia="Times New Roman" w:hAnsiTheme="minorBidi"/>
@@ -1766,7 +1762,7 @@
         </w:rPr>
         <w:t>האנרגיה יכולה להיות מסופקת למעגל בצורה של </w:t>
       </w:r>
-      <w:hyperlink r:id="rId13" w:tooltip="מתח חשמלי" w:history="1">
+      <w:hyperlink r:id="rId12" w:tooltip="מתח חשמלי" w:history="1">
         <w:r>
           <w:rPr>
             <w:rFonts w:asciiTheme="minorBidi" w:eastAsia="Times New Roman" w:hAnsiTheme="minorBidi"/>
@@ -1838,7 +1834,7 @@
         </w:rPr>
         <w:t xml:space="preserve">או בצורה של אנרגיה מכנית בעזרת </w:t>
       </w:r>
-      <w:hyperlink r:id="rId14" w:tooltip="מנוע" w:history="1">
+      <w:hyperlink r:id="rId13" w:tooltip="מנוע" w:history="1">
         <w:r>
           <w:rPr>
             <w:rFonts w:asciiTheme="minorBidi" w:eastAsia="Times New Roman" w:hAnsiTheme="minorBidi"/>
@@ -1857,7 +1853,7 @@
     </w:p>
     <w:p>
       <w:pPr>
-        <w:pStyle w:val="ListParagraph"/>
+        <w:pStyle w:val="a3"/>
         <w:numPr>
           <w:ilvl w:val="0"/>
           <w:numId w:val="3"/>
@@ -1887,10 +1883,7 @@
     </w:p>
     <w:p>
       <w:pPr>
-        <w:pStyle w:val="Heading2"/>
-        <w:rPr>
-          <w:rtl/>
-        </w:rPr>
+        <w:pStyle w:val="2"/>
       </w:pPr>
       <w:r>
         <w:rPr>
@@ -1899,6 +1892,12 @@
         </w:rPr>
         <w:t>תיאור הבעיה</w:t>
       </w:r>
+      <w:r>
+        <w:rPr>
+          <w:rtl/>
+        </w:rPr>
+        <w:tab/>
+      </w:r>
     </w:p>
     <w:p>
       <w:pPr>
@@ -2059,7 +2058,7 @@
     </w:p>
     <w:p>
       <w:pPr>
-        <w:pStyle w:val="Heading2"/>
+        <w:pStyle w:val="2"/>
         <w:rPr>
           <w:rtl/>
         </w:rPr>
@@ -2183,7 +2182,7 @@
     </w:p>
     <w:p>
       <w:pPr>
-        <w:pStyle w:val="Heading2"/>
+        <w:pStyle w:val="2"/>
         <w:rPr>
           <w:rtl/>
         </w:rPr>
@@ -2248,7 +2247,7 @@
     </w:p>
     <w:p>
       <w:pPr>
-        <w:pStyle w:val="Heading2"/>
+        <w:pStyle w:val="2"/>
         <w:rPr>
           <w:rtl/>
         </w:rPr>
@@ -2361,7 +2360,7 @@
     </w:p>
     <w:p>
       <w:pPr>
-        <w:pStyle w:val="ListParagraph"/>
+        <w:pStyle w:val="a3"/>
         <w:numPr>
           <w:ilvl w:val="0"/>
           <w:numId w:val="1"/>
@@ -2378,7 +2377,7 @@
     </w:p>
     <w:p>
       <w:pPr>
-        <w:pStyle w:val="ListParagraph"/>
+        <w:pStyle w:val="a3"/>
         <w:numPr>
           <w:ilvl w:val="0"/>
           <w:numId w:val="1"/>
@@ -2423,7 +2422,7 @@
     </w:p>
     <w:p>
       <w:pPr>
-        <w:pStyle w:val="ListParagraph"/>
+        <w:pStyle w:val="a3"/>
         <w:numPr>
           <w:ilvl w:val="0"/>
           <w:numId w:val="1"/>
@@ -2643,8 +2642,259 @@
     </w:p>
     <w:p>
       <w:pPr>
-        <w:pStyle w:val="Heading2"/>
-        <w:rPr>
+        <w:jc w:val="both"/>
+        <w:rPr>
+          <w:rtl/>
+        </w:rPr>
+      </w:pPr>
+      <w:r>
+        <w:rPr>
+          <w:rFonts w:hint="cs"/>
+          <w:rtl/>
+        </w:rPr>
+        <w:t xml:space="preserve">עכשיו שפטרנו את הבעיה בצורתה הפשוטה נרחיב את </w:t>
+      </w:r>
+      <w:r>
+        <w:rPr>
+          <w:rFonts w:hint="cs"/>
+          <w:rtl/>
+        </w:rPr>
+        <w:t xml:space="preserve">הפתרון למקרה שההתנגדות לא ידוע, מפני שהזרם איננו משתנה, ניתן לחשב את ההתנגדות על פי הזרם הזורם באותו קטע של המעגל החשמלי. </w:t>
+      </w:r>
+    </w:p>
+    <w:p>
+      <w:pPr>
+        <w:jc w:val="both"/>
+        <w:rPr>
+          <w:rFonts w:hint="cs"/>
+          <w:rtl/>
+        </w:rPr>
+      </w:pPr>
+      <w:r>
+        <w:rPr>
+          <w:rFonts w:hint="cs"/>
+          <w:rtl/>
+        </w:rPr>
+        <w:t>הפתרון משתמש בשתי נוסחאות ידועות בנושא המעגל החשמלי שהם</w:t>
+      </w:r>
+      <w:r>
+        <w:rPr>
+          <w:rFonts w:hint="cs"/>
+        </w:rPr>
+        <w:t>:</w:t>
+      </w:r>
+      <w:r>
+        <w:rPr>
+          <w:rFonts w:hint="cs"/>
+          <w:rtl/>
+        </w:rPr>
+        <w:t xml:space="preserve"> </w:t>
+      </w:r>
+    </w:p>
+    <w:p>
+      <w:pPr>
+        <w:pStyle w:val="a3"/>
+        <w:numPr>
+          <w:ilvl w:val="0"/>
+          <w:numId w:val="6"/>
+        </w:numPr>
+        <w:jc w:val="both"/>
+      </w:pPr>
+      <w:r>
+        <w:rPr>
+          <w:rFonts w:hint="cs"/>
+          <w:rtl/>
+        </w:rPr>
+        <w:t xml:space="preserve">חוקי </w:t>
+      </w:r>
+      <w:proofErr w:type="spellStart"/>
+      <w:r>
+        <w:rPr>
+          <w:rFonts w:hint="cs"/>
+          <w:rtl/>
+        </w:rPr>
+        <w:t>קריכהוף</w:t>
+      </w:r>
+      <w:proofErr w:type="spellEnd"/>
+      <w:r>
+        <w:rPr>
+          <w:rFonts w:hint="cs"/>
+          <w:rtl/>
+        </w:rPr>
+        <w:t>:</w:t>
+      </w:r>
+      <w:r>
+        <w:rPr>
+          <w:rFonts w:hint="cs"/>
+          <w:rtl/>
+        </w:rPr>
+        <w:t xml:space="preserve"> </w:t>
+      </w:r>
+    </w:p>
+    <w:p>
+      <w:pPr>
+        <w:pStyle w:val="a3"/>
+        <w:numPr>
+          <w:ilvl w:val="0"/>
+          <w:numId w:val="7"/>
+        </w:numPr>
+        <w:jc w:val="both"/>
+        <w:rPr>
+          <w:rFonts w:hint="cs"/>
+        </w:rPr>
+      </w:pPr>
+      <w:r>
+        <w:rPr>
+          <w:rFonts w:hint="cs"/>
+          <w:rtl/>
+        </w:rPr>
+        <w:t>סכום הזרמים הנכנסים שווה לסכום הזרמים היוצאים.</w:t>
+      </w:r>
+    </w:p>
+    <w:p>
+      <w:pPr>
+        <w:pStyle w:val="a3"/>
+        <w:numPr>
+          <w:ilvl w:val="0"/>
+          <w:numId w:val="7"/>
+        </w:numPr>
+        <w:jc w:val="both"/>
+      </w:pPr>
+      <w:r>
+        <w:rPr>
+          <w:rFonts w:hint="cs"/>
+          <w:rtl/>
+        </w:rPr>
+        <w:t xml:space="preserve">סכום המתחים בלולאה סגורה שווה לאפס כאשר נקודת ההתחלה של הלולאה ונקודת הסיום הן אותה נקוה. ההפרש הפוטנציאלי בין נקודה לעצה הוא אפס. </w:t>
+      </w:r>
+    </w:p>
+    <w:p>
+      <w:pPr>
+        <w:ind w:left="720"/>
+        <w:jc w:val="both"/>
+        <w:rPr>
+          <w:rFonts w:hint="cs"/>
+        </w:rPr>
+      </w:pPr>
+      <w:r>
+        <w:rPr>
+          <w:rFonts w:hint="cs"/>
+          <w:rtl/>
+        </w:rPr>
+        <w:t xml:space="preserve">שתי החוקים האלו מסתמכים על חוק שימור מטען / אנרגיה במערכת. </w:t>
+      </w:r>
+    </w:p>
+    <w:p>
+      <w:pPr>
+        <w:pStyle w:val="a3"/>
+        <w:numPr>
+          <w:ilvl w:val="0"/>
+          <w:numId w:val="6"/>
+        </w:numPr>
+        <w:jc w:val="both"/>
+      </w:pPr>
+      <w:r>
+        <w:rPr>
+          <w:rFonts w:hint="cs"/>
+          <w:rtl/>
+        </w:rPr>
+        <w:t xml:space="preserve">חוק </w:t>
+      </w:r>
+      <w:proofErr w:type="spellStart"/>
+      <w:r>
+        <w:rPr>
+          <w:rFonts w:hint="cs"/>
+          <w:rtl/>
+        </w:rPr>
+        <w:t>אוהם</w:t>
+      </w:r>
+      <w:proofErr w:type="spellEnd"/>
+      <w:r>
+        <w:rPr>
+          <w:rFonts w:hint="cs"/>
+          <w:rtl/>
+        </w:rPr>
+        <w:t xml:space="preserve">: </w:t>
+      </w:r>
+    </w:p>
+    <w:p>
+      <w:pPr>
+        <w:pStyle w:val="a3"/>
+        <w:jc w:val="both"/>
+        <w:rPr>
+          <w:rFonts w:hint="cs"/>
+          <w:rtl/>
+        </w:rPr>
+      </w:pPr>
+      <w:r>
+        <w:rPr>
+          <w:rFonts w:hint="cs"/>
+          <w:rtl/>
+        </w:rPr>
+        <w:t>המתח שווה למכפלה של הזרם בהתנגדות.</w:t>
+      </w:r>
+    </w:p>
+    <w:p>
+      <w:pPr>
+        <w:jc w:val="both"/>
+        <w:rPr>
+          <w:rFonts w:hint="cs"/>
+          <w:rtl/>
+        </w:rPr>
+      </w:pPr>
+      <w:r>
+        <w:rPr>
+          <w:rFonts w:hint="cs"/>
+          <w:rtl/>
+        </w:rPr>
+        <w:t xml:space="preserve">נעשה שימוש בנוסחאות אלה בזמן יצירת המטריצה של </w:t>
+      </w:r>
+      <w:r>
+        <w:t>n</w:t>
+      </w:r>
+      <w:r>
+        <w:rPr>
+          <w:rFonts w:hint="cs"/>
+          <w:rtl/>
+        </w:rPr>
+        <w:t xml:space="preserve"> משוואות עם </w:t>
+      </w:r>
+      <w:r>
+        <w:t>n</w:t>
+      </w:r>
+      <w:r>
+        <w:rPr>
+          <w:rFonts w:hint="cs"/>
+          <w:rtl/>
+        </w:rPr>
+        <w:t xml:space="preserve"> </w:t>
+      </w:r>
+      <w:r>
+        <w:rPr>
+          <w:rFonts w:hint="cs"/>
+          <w:rtl/>
+        </w:rPr>
+        <w:t>נעלמים</w:t>
+      </w:r>
+      <w:r>
+        <w:rPr>
+          <w:rFonts w:hint="cs"/>
+          <w:rtl/>
+        </w:rPr>
+        <w:t xml:space="preserve"> שמייצגות את המעגל החשמלי הנתון.</w:t>
+      </w:r>
+    </w:p>
+    <w:p>
+      <w:pPr>
+        <w:bidi w:val="0"/>
+        <w:jc w:val="both"/>
+      </w:pPr>
+    </w:p>
+    <w:p>
+      <w:pPr>
+        <w:pStyle w:val="2"/>
+        <w:rPr>
+          <w:rFonts w:hint="cs"/>
           <w:rtl/>
         </w:rPr>
       </w:pPr>
@@ -2680,7 +2930,7 @@
     </w:p>
     <w:p>
       <w:pPr>
-        <w:pStyle w:val="Heading2"/>
+        <w:pStyle w:val="2"/>
         <w:rPr>
           <w:rtl/>
         </w:rPr>
@@ -2718,7 +2968,6 @@
           <w:color w:val="5B9BD5" w:themeColor="accent1"/>
           <w:sz w:val="26"/>
           <w:szCs w:val="26"/>
-          <w:rtl/>
         </w:rPr>
       </w:pPr>
       <w:r>
@@ -2730,7 +2979,11 @@
     </w:p>
     <w:p>
       <w:pPr>
-        <w:pStyle w:val="Heading2"/>
+        <w:pStyle w:val="2"/>
+        <w:rPr>
+          <w:rFonts w:hint="cs"/>
+          <w:rtl/>
+        </w:rPr>
       </w:pPr>
       <w:r>
         <w:rPr>
@@ -2743,7 +2996,7 @@
     </w:p>
     <w:p>
       <w:pPr>
-        <w:pStyle w:val="ListParagraph"/>
+        <w:pStyle w:val="a3"/>
         <w:numPr>
           <w:ilvl w:val="0"/>
           <w:numId w:val="4"/>
@@ -2759,7 +3012,7 @@
     </w:p>
     <w:p>
       <w:pPr>
-        <w:pStyle w:val="ListParagraph"/>
+        <w:pStyle w:val="a3"/>
         <w:numPr>
           <w:ilvl w:val="0"/>
           <w:numId w:val="4"/>
@@ -2775,7 +3028,7 @@
     </w:p>
     <w:p>
       <w:pPr>
-        <w:pStyle w:val="ListParagraph"/>
+        <w:pStyle w:val="a3"/>
         <w:numPr>
           <w:ilvl w:val="0"/>
           <w:numId w:val="4"/>
@@ -2804,7 +3057,7 @@
     </w:p>
     <w:p>
       <w:pPr>
-        <w:pStyle w:val="ListParagraph"/>
+        <w:pStyle w:val="a3"/>
         <w:numPr>
           <w:ilvl w:val="0"/>
           <w:numId w:val="4"/>
@@ -2820,7 +3073,7 @@
     </w:p>
     <w:p>
       <w:pPr>
-        <w:pStyle w:val="ListParagraph"/>
+        <w:pStyle w:val="a3"/>
         <w:numPr>
           <w:ilvl w:val="0"/>
           <w:numId w:val="4"/>
@@ -2884,7 +3137,7 @@
     </w:p>
     <w:p>
       <w:pPr>
-        <w:pStyle w:val="Heading2"/>
+        <w:pStyle w:val="2"/>
       </w:pPr>
       <w:r>
         <w:rPr>
@@ -2896,7 +3149,7 @@
     </w:p>
     <w:p>
       <w:pPr>
-        <w:pStyle w:val="ListParagraph"/>
+        <w:pStyle w:val="a3"/>
         <w:numPr>
           <w:ilvl w:val="0"/>
           <w:numId w:val="5"/>
@@ -2916,7 +3169,7 @@
     </w:p>
     <w:p>
       <w:pPr>
-        <w:pStyle w:val="ListParagraph"/>
+        <w:pStyle w:val="a3"/>
         <w:numPr>
           <w:ilvl w:val="0"/>
           <w:numId w:val="5"/>
@@ -2936,7 +3189,7 @@
     </w:p>
     <w:p>
       <w:pPr>
-        <w:pStyle w:val="ListParagraph"/>
+        <w:pStyle w:val="a3"/>
         <w:numPr>
           <w:ilvl w:val="0"/>
           <w:numId w:val="5"/>
@@ -2956,7 +3209,7 @@
     </w:p>
     <w:p>
       <w:pPr>
-        <w:pStyle w:val="ListParagraph"/>
+        <w:pStyle w:val="a3"/>
         <w:numPr>
           <w:ilvl w:val="0"/>
           <w:numId w:val="5"/>
@@ -2976,7 +3229,7 @@
     </w:p>
     <w:p>
       <w:pPr>
-        <w:pStyle w:val="ListParagraph"/>
+        <w:pStyle w:val="a3"/>
         <w:numPr>
           <w:ilvl w:val="0"/>
           <w:numId w:val="5"/>
@@ -2996,7 +3249,7 @@
     </w:p>
     <w:p>
       <w:pPr>
-        <w:pStyle w:val="ListParagraph"/>
+        <w:pStyle w:val="a3"/>
         <w:numPr>
           <w:ilvl w:val="0"/>
           <w:numId w:val="5"/>
@@ -3016,7 +3269,7 @@
     </w:p>
     <w:p>
       <w:pPr>
-        <w:pStyle w:val="ListParagraph"/>
+        <w:pStyle w:val="a3"/>
         <w:numPr>
           <w:ilvl w:val="0"/>
           <w:numId w:val="5"/>
@@ -3036,7 +3289,7 @@
     </w:p>
     <w:p>
       <w:pPr>
-        <w:pStyle w:val="ListParagraph"/>
+        <w:pStyle w:val="a3"/>
         <w:numPr>
           <w:ilvl w:val="0"/>
           <w:numId w:val="5"/>
@@ -3056,7 +3309,7 @@
     </w:p>
     <w:p>
       <w:pPr>
-        <w:pStyle w:val="ListParagraph"/>
+        <w:pStyle w:val="a3"/>
         <w:numPr>
           <w:ilvl w:val="0"/>
           <w:numId w:val="5"/>
@@ -3089,7 +3342,7 @@
     </w:p>
     <w:p>
       <w:pPr>
-        <w:pStyle w:val="ListParagraph"/>
+        <w:pStyle w:val="a3"/>
         <w:numPr>
           <w:ilvl w:val="0"/>
           <w:numId w:val="5"/>
@@ -3109,7 +3362,7 @@
     </w:p>
     <w:p>
       <w:pPr>
-        <w:pStyle w:val="ListParagraph"/>
+        <w:pStyle w:val="a3"/>
         <w:numPr>
           <w:ilvl w:val="0"/>
           <w:numId w:val="5"/>
@@ -3135,7 +3388,7 @@
     </w:p>
     <w:p>
       <w:pPr>
-        <w:pStyle w:val="ListParagraph"/>
+        <w:pStyle w:val="a3"/>
         <w:numPr>
           <w:ilvl w:val="0"/>
           <w:numId w:val="5"/>
@@ -3155,7 +3408,7 @@
     </w:p>
     <w:p>
       <w:pPr>
-        <w:pStyle w:val="ListParagraph"/>
+        <w:pStyle w:val="a3"/>
         <w:numPr>
           <w:ilvl w:val="0"/>
           <w:numId w:val="5"/>
@@ -3172,6 +3425,8 @@
         </w:rPr>
         <w:t>ביבליוגרפיה</w:t>
       </w:r>
+      <w:bookmarkStart w:id="0" w:name="_GoBack"/>
+      <w:bookmarkEnd w:id="0"/>
     </w:p>
     <w:sectPr>
       <w:pgSz w:w="11906" w:h="16838"/>
@@ -3186,8 +3441,8 @@
 </file>
 
 <file path=word/numbering.xml><?xml version="1.0" encoding="utf-8"?>
-<w:numbering xmlns:wpc="http://schemas.microsoft.com/office/word/2010/wordprocessingCanvas" xmlns:mc="http://schemas.openxmlformats.org/markup-compatibility/2006" xmlns:o="urn:schemas-microsoft-com:office:office" xmlns:r="http://schemas.openxmlformats.org/officeDocument/2006/relationships" xmlns:m="http://schemas.openxmlformats.org/officeDocument/2006/math" xmlns:v="urn:schemas-microsoft-com:vml" xmlns:wp14="http://schemas.microsoft.com/office/word/2010/wordprocessingDrawing" xmlns:wp="http://schemas.openxmlformats.org/drawingml/2006/wordprocessingDrawing" xmlns:w10="urn:schemas-microsoft-com:office:word" xmlns:w="http://schemas.openxmlformats.org/wordprocessingml/2006/main" xmlns:w14="http://schemas.microsoft.com/office/word/2010/wordml" xmlns:wpg="http://schemas.microsoft.com/office/word/2010/wordprocessingGroup" xmlns:wpi="http://schemas.microsoft.com/office/word/2010/wordprocessingInk" xmlns:wne="http://schemas.microsoft.com/office/word/2006/wordml" xmlns:wps="http://schemas.microsoft.com/office/word/2010/wordprocessingShape" mc:Ignorable="w14 wp14">
-  <w:abstractNum w:abstractNumId="0">
+<w:numbering xmlns:wpc="http://schemas.microsoft.com/office/word/2010/wordprocessingCanvas" xmlns:mc="http://schemas.openxmlformats.org/markup-compatibility/2006" xmlns:o="urn:schemas-microsoft-com:office:office" xmlns:r="http://schemas.openxmlformats.org/officeDocument/2006/relationships" xmlns:m="http://schemas.openxmlformats.org/officeDocument/2006/math" xmlns:v="urn:schemas-microsoft-com:vml" xmlns:wp14="http://schemas.microsoft.com/office/word/2010/wordprocessingDrawing" xmlns:wp="http://schemas.openxmlformats.org/drawingml/2006/wordprocessingDrawing" xmlns:w10="urn:schemas-microsoft-com:office:word" xmlns:w="http://schemas.openxmlformats.org/wordprocessingml/2006/main" xmlns:w14="http://schemas.microsoft.com/office/word/2010/wordml" xmlns:w15="http://schemas.microsoft.com/office/word/2012/wordml" xmlns:wpg="http://schemas.microsoft.com/office/word/2010/wordprocessingGroup" xmlns:wpi="http://schemas.microsoft.com/office/word/2010/wordprocessingInk" xmlns:wne="http://schemas.microsoft.com/office/word/2006/wordml" xmlns:wps="http://schemas.microsoft.com/office/word/2010/wordprocessingShape" mc:Ignorable="w14 w15 wp14">
+  <w:abstractNum w:abstractNumId="0" w15:restartNumberingAfterBreak="0">
     <w:nsid w:val="06DB20FE"/>
     <w:multiLevelType w:val="hybridMultilevel"/>
     <w:tmpl w:val="B602DAD2"/>
@@ -3300,7 +3555,96 @@
       </w:rPr>
     </w:lvl>
   </w:abstractNum>
-  <w:abstractNum w:abstractNumId="1">
+  <w:abstractNum w:abstractNumId="1" w15:restartNumberingAfterBreak="0">
+    <w:nsid w:val="147910B2"/>
+    <w:multiLevelType w:val="hybridMultilevel"/>
+    <w:tmpl w:val="C12C37F4"/>
+    <w:lvl w:ilvl="0" w:tplc="AD68E250">
+      <w:start w:val="1"/>
+      <w:numFmt w:val="decimal"/>
+      <w:lvlText w:val="%1."/>
+      <w:lvlJc w:val="left"/>
+      <w:pPr>
+        <w:ind w:left="1080" w:hanging="360"/>
+      </w:pPr>
+      <w:rPr>
+        <w:rFonts w:hint="default"/>
+      </w:rPr>
+    </w:lvl>
+    <w:lvl w:ilvl="1" w:tplc="04090019" w:tentative="1">
+      <w:start w:val="1"/>
+      <w:numFmt w:val="lowerLetter"/>
+      <w:lvlText w:val="%2."/>
+      <w:lvlJc w:val="left"/>
+      <w:pPr>
+        <w:ind w:left="1800" w:hanging="360"/>
+      </w:pPr>
+    </w:lvl>
+    <w:lvl w:ilvl="2" w:tplc="0409001B" w:tentative="1">
+      <w:start w:val="1"/>
+      <w:numFmt w:val="lowerRoman"/>
+      <w:lvlText w:val="%3."/>
+      <w:lvlJc w:val="right"/>
+      <w:pPr>
+        <w:ind w:left="2520" w:hanging="180"/>
+      </w:pPr>
+    </w:lvl>
+    <w:lvl w:ilvl="3" w:tplc="0409000F" w:tentative="1">
+      <w:start w:val="1"/>
+      <w:numFmt w:val="decimal"/>
+      <w:lvlText w:val="%4."/>
+      <w:lvlJc w:val="left"/>
+      <w:pPr>
+        <w:ind w:left="3240" w:hanging="360"/>
+      </w:pPr>
+    </w:lvl>
+    <w:lvl w:ilvl="4" w:tplc="04090019" w:tentative="1">
+      <w:start w:val="1"/>
+      <w:numFmt w:val="lowerLetter"/>
+      <w:lvlText w:val="%5."/>
+      <w:lvlJc w:val="left"/>
+      <w:pPr>
+        <w:ind w:left="3960" w:hanging="360"/>
+      </w:pPr>
+    </w:lvl>
+    <w:lvl w:ilvl="5" w:tplc="0409001B" w:tentative="1">
+      <w:start w:val="1"/>
+      <w:numFmt w:val="lowerRoman"/>
+      <w:lvlText w:val="%6."/>
+      <w:lvlJc w:val="right"/>
+      <w:pPr>
+        <w:ind w:left="4680" w:hanging="180"/>
+      </w:pPr>
+    </w:lvl>
+    <w:lvl w:ilvl="6" w:tplc="0409000F" w:tentative="1">
+      <w:start w:val="1"/>
+      <w:numFmt w:val="decimal"/>
+      <w:lvlText w:val="%7."/>
+      <w:lvlJc w:val="left"/>
+      <w:pPr>
+        <w:ind w:left="5400" w:hanging="360"/>
+      </w:pPr>
+    </w:lvl>
+    <w:lvl w:ilvl="7" w:tplc="04090019" w:tentative="1">
+      <w:start w:val="1"/>
+      <w:numFmt w:val="lowerLetter"/>
+      <w:lvlText w:val="%8."/>
+      <w:lvlJc w:val="left"/>
+      <w:pPr>
+        <w:ind w:left="6120" w:hanging="360"/>
+      </w:pPr>
+    </w:lvl>
+    <w:lvl w:ilvl="8" w:tplc="0409001B" w:tentative="1">
+      <w:start w:val="1"/>
+      <w:numFmt w:val="lowerRoman"/>
+      <w:lvlText w:val="%9."/>
+      <w:lvlJc w:val="right"/>
+      <w:pPr>
+        <w:ind w:left="6840" w:hanging="180"/>
+      </w:pPr>
+    </w:lvl>
+  </w:abstractNum>
+  <w:abstractNum w:abstractNumId="2" w15:restartNumberingAfterBreak="0">
     <w:nsid w:val="1BA07A11"/>
     <w:multiLevelType w:val="hybridMultilevel"/>
     <w:tmpl w:val="069CFBF6"/>
@@ -3389,7 +3733,7 @@
       </w:pPr>
     </w:lvl>
   </w:abstractNum>
-  <w:abstractNum w:abstractNumId="2">
+  <w:abstractNum w:abstractNumId="3" w15:restartNumberingAfterBreak="0">
     <w:nsid w:val="3B9B7B81"/>
     <w:multiLevelType w:val="multilevel"/>
     <w:tmpl w:val="C48CE7DC"/>
@@ -3502,7 +3846,119 @@
       </w:pPr>
     </w:lvl>
   </w:abstractNum>
-  <w:abstractNum w:abstractNumId="3">
+  <w:abstractNum w:abstractNumId="4" w15:restartNumberingAfterBreak="0">
+    <w:nsid w:val="52BC4099"/>
+    <w:multiLevelType w:val="hybridMultilevel"/>
+    <w:tmpl w:val="6102E6AA"/>
+    <w:lvl w:ilvl="0" w:tplc="8F68F7C8">
+      <w:numFmt w:val="bullet"/>
+      <w:lvlText w:val=""/>
+      <w:lvlJc w:val="left"/>
+      <w:pPr>
+        <w:ind w:left="720" w:hanging="360"/>
+      </w:pPr>
+      <w:rPr>
+        <w:rFonts w:ascii="Symbol" w:eastAsiaTheme="minorHAnsi" w:hAnsi="Symbol" w:cstheme="minorBidi" w:hint="default"/>
+      </w:rPr>
+    </w:lvl>
+    <w:lvl w:ilvl="1" w:tplc="04090003" w:tentative="1">
+      <w:start w:val="1"/>
+      <w:numFmt w:val="bullet"/>
+      <w:lvlText w:val="o"/>
+      <w:lvlJc w:val="left"/>
+      <w:pPr>
+        <w:ind w:left="1440" w:hanging="360"/>
+      </w:pPr>
+      <w:rPr>
+        <w:rFonts w:ascii="Courier New" w:hAnsi="Courier New" w:cs="Courier New" w:hint="default"/>
+      </w:rPr>
+    </w:lvl>
+    <w:lvl w:ilvl="2" w:tplc="04090005" w:tentative="1">
+      <w:start w:val="1"/>
+      <w:numFmt w:val="bullet"/>
+      <w:lvlText w:val=""/>
+      <w:lvlJc w:val="left"/>
+      <w:pPr>
+        <w:ind w:left="2160" w:hanging="360"/>
+      </w:pPr>
+      <w:rPr>
+        <w:rFonts w:ascii="Wingdings" w:hAnsi="Wingdings" w:hint="default"/>
+      </w:rPr>
+    </w:lvl>
+    <w:lvl w:ilvl="3" w:tplc="04090001" w:tentative="1">
+      <w:start w:val="1"/>
+      <w:numFmt w:val="bullet"/>
+      <w:lvlText w:val=""/>
+      <w:lvlJc w:val="left"/>
+      <w:pPr>
+        <w:ind w:left="2880" w:hanging="360"/>
+      </w:pPr>
+      <w:rPr>
+        <w:rFonts w:ascii="Symbol" w:hAnsi="Symbol" w:hint="default"/>
+      </w:rPr>
+    </w:lvl>
+    <w:lvl w:ilvl="4" w:tplc="04090003" w:tentative="1">
+      <w:start w:val="1"/>
+      <w:numFmt w:val="bullet"/>
+      <w:lvlText w:val="o"/>
+      <w:lvlJc w:val="left"/>
+      <w:pPr>
+        <w:ind w:left="3600" w:hanging="360"/>
+      </w:pPr>
+      <w:rPr>
+        <w:rFonts w:ascii="Courier New" w:hAnsi="Courier New" w:cs="Courier New" w:hint="default"/>
+      </w:rPr>
+    </w:lvl>
+    <w:lvl w:ilvl="5" w:tplc="04090005" w:tentative="1">
+      <w:start w:val="1"/>
+      <w:numFmt w:val="bullet"/>
+      <w:lvlText w:val=""/>
+      <w:lvlJc w:val="left"/>
+      <w:pPr>
+        <w:ind w:left="4320" w:hanging="360"/>
+      </w:pPr>
+      <w:rPr>
+        <w:rFonts w:ascii="Wingdings" w:hAnsi="Wingdings" w:hint="default"/>
+      </w:rPr>
+    </w:lvl>
+    <w:lvl w:ilvl="6" w:tplc="04090001" w:tentative="1">
+      <w:start w:val="1"/>
+      <w:numFmt w:val="bullet"/>
+      <w:lvlText w:val=""/>
+      <w:lvlJc w:val="left"/>
+      <w:pPr>
+        <w:ind w:left="5040" w:hanging="360"/>
+      </w:pPr>
+      <w:rPr>
+        <w:rFonts w:ascii="Symbol" w:hAnsi="Symbol" w:hint="default"/>
+      </w:rPr>
+    </w:lvl>
+    <w:lvl w:ilvl="7" w:tplc="04090003" w:tentative="1">
+      <w:start w:val="1"/>
+      <w:numFmt w:val="bullet"/>
+      <w:lvlText w:val="o"/>
+      <w:lvlJc w:val="left"/>
+      <w:pPr>
+        <w:ind w:left="5760" w:hanging="360"/>
+      </w:pPr>
+      <w:rPr>
+        <w:rFonts w:ascii="Courier New" w:hAnsi="Courier New" w:cs="Courier New" w:hint="default"/>
+      </w:rPr>
+    </w:lvl>
+    <w:lvl w:ilvl="8" w:tplc="04090005" w:tentative="1">
+      <w:start w:val="1"/>
+      <w:numFmt w:val="bullet"/>
+      <w:lvlText w:val=""/>
+      <w:lvlJc w:val="left"/>
+      <w:pPr>
+        <w:ind w:left="6480" w:hanging="360"/>
+      </w:pPr>
+      <w:rPr>
+        <w:rFonts w:ascii="Wingdings" w:hAnsi="Wingdings" w:hint="default"/>
+      </w:rPr>
+    </w:lvl>
+  </w:abstractNum>
+  <w:abstractNum w:abstractNumId="5" w15:restartNumberingAfterBreak="0">
     <w:nsid w:val="57BD2C7C"/>
     <w:multiLevelType w:val="hybridMultilevel"/>
     <w:tmpl w:val="A6661528"/>
@@ -3588,7 +4044,7 @@
       </w:pPr>
     </w:lvl>
   </w:abstractNum>
-  <w:abstractNum w:abstractNumId="4">
+  <w:abstractNum w:abstractNumId="6" w15:restartNumberingAfterBreak="0">
     <w:nsid w:val="732055B3"/>
     <w:multiLevelType w:val="hybridMultilevel"/>
     <w:tmpl w:val="ECC25E74"/>
@@ -3702,25 +4158,31 @@
     </w:lvl>
   </w:abstractNum>
   <w:num w:numId="1">
-    <w:abstractNumId w:val="1"/>
+    <w:abstractNumId w:val="2"/>
   </w:num>
   <w:num w:numId="2">
-    <w:abstractNumId w:val="2"/>
+    <w:abstractNumId w:val="3"/>
   </w:num>
   <w:num w:numId="3">
-    <w:abstractNumId w:val="3"/>
+    <w:abstractNumId w:val="5"/>
   </w:num>
   <w:num w:numId="4">
-    <w:abstractNumId w:val="4"/>
+    <w:abstractNumId w:val="6"/>
   </w:num>
   <w:num w:numId="5">
     <w:abstractNumId w:val="0"/>
+  </w:num>
+  <w:num w:numId="6">
+    <w:abstractNumId w:val="4"/>
+  </w:num>
+  <w:num w:numId="7">
+    <w:abstractNumId w:val="1"/>
   </w:num>
 </w:numbering>
 </file>
 
 <file path=word/styles.xml><?xml version="1.0" encoding="utf-8"?>
-<w:styles xmlns:mc="http://schemas.openxmlformats.org/markup-compatibility/2006" xmlns:r="http://schemas.openxmlformats.org/officeDocument/2006/relationships" xmlns:w="http://schemas.openxmlformats.org/wordprocessingml/2006/main" xmlns:w14="http://schemas.microsoft.com/office/word/2010/wordml" mc:Ignorable="w14">
+<w:styles xmlns:mc="http://schemas.openxmlformats.org/markup-compatibility/2006" xmlns:r="http://schemas.openxmlformats.org/officeDocument/2006/relationships" xmlns:w="http://schemas.openxmlformats.org/wordprocessingml/2006/main" xmlns:w14="http://schemas.microsoft.com/office/word/2010/wordml" xmlns:w15="http://schemas.microsoft.com/office/word/2012/wordml" mc:Ignorable="w14 w15">
   <w:docDefaults>
     <w:rPrDefault>
       <w:rPr>
@@ -3736,157 +4198,391 @@
       </w:pPr>
     </w:pPrDefault>
   </w:docDefaults>
-  <w:latentStyles w:defLockedState="0" w:defUIPriority="99" w:defSemiHidden="1" w:defUnhideWhenUsed="1" w:defQFormat="0" w:count="267">
-    <w:lsdException w:name="Normal" w:semiHidden="0" w:uiPriority="0" w:unhideWhenUsed="0" w:qFormat="1"/>
-    <w:lsdException w:name="heading 1" w:semiHidden="0" w:uiPriority="9" w:unhideWhenUsed="0" w:qFormat="1"/>
-    <w:lsdException w:name="heading 2" w:uiPriority="9" w:qFormat="1"/>
-    <w:lsdException w:name="heading 3" w:uiPriority="9" w:qFormat="1"/>
-    <w:lsdException w:name="heading 4" w:uiPriority="9" w:qFormat="1"/>
-    <w:lsdException w:name="heading 5" w:uiPriority="9" w:qFormat="1"/>
-    <w:lsdException w:name="heading 6" w:uiPriority="9" w:qFormat="1"/>
-    <w:lsdException w:name="heading 7" w:uiPriority="9" w:qFormat="1"/>
-    <w:lsdException w:name="heading 8" w:uiPriority="9" w:qFormat="1"/>
-    <w:lsdException w:name="heading 9" w:uiPriority="9" w:qFormat="1"/>
-    <w:lsdException w:name="toc 1" w:uiPriority="39"/>
-    <w:lsdException w:name="toc 2" w:uiPriority="39"/>
-    <w:lsdException w:name="toc 3" w:uiPriority="39"/>
-    <w:lsdException w:name="toc 4" w:uiPriority="39"/>
-    <w:lsdException w:name="toc 5" w:uiPriority="39"/>
-    <w:lsdException w:name="toc 6" w:uiPriority="39"/>
-    <w:lsdException w:name="toc 7" w:uiPriority="39"/>
-    <w:lsdException w:name="toc 8" w:uiPriority="39"/>
-    <w:lsdException w:name="toc 9" w:uiPriority="39"/>
-    <w:lsdException w:name="caption" w:uiPriority="35" w:qFormat="1"/>
-    <w:lsdException w:name="Title" w:semiHidden="0" w:uiPriority="10" w:unhideWhenUsed="0" w:qFormat="1"/>
-    <w:lsdException w:name="Default Paragraph Font" w:uiPriority="1"/>
-    <w:lsdException w:name="Subtitle" w:semiHidden="0" w:uiPriority="11" w:unhideWhenUsed="0" w:qFormat="1"/>
-    <w:lsdException w:name="Strong" w:semiHidden="0" w:uiPriority="22" w:unhideWhenUsed="0" w:qFormat="1"/>
-    <w:lsdException w:name="Emphasis" w:semiHidden="0" w:uiPriority="20" w:unhideWhenUsed="0" w:qFormat="1"/>
-    <w:lsdException w:name="Table Grid" w:semiHidden="0" w:uiPriority="39" w:unhideWhenUsed="0"/>
-    <w:lsdException w:name="Placeholder Text" w:unhideWhenUsed="0"/>
-    <w:lsdException w:name="No Spacing" w:semiHidden="0" w:uiPriority="1" w:unhideWhenUsed="0" w:qFormat="1"/>
-    <w:lsdException w:name="Light Shading" w:semiHidden="0" w:uiPriority="60" w:unhideWhenUsed="0"/>
-    <w:lsdException w:name="Light List" w:semiHidden="0" w:uiPriority="61" w:unhideWhenUsed="0"/>
-    <w:lsdException w:name="Light Grid" w:semiHidden="0" w:uiPriority="62" w:unhideWhenUsed="0"/>
-    <w:lsdException w:name="Medium Shading 1" w:semiHidden="0" w:uiPriority="63" w:unhideWhenUsed="0"/>
-    <w:lsdException w:name="Medium Shading 2" w:semiHidden="0" w:uiPriority="64" w:unhideWhenUsed="0"/>
-    <w:lsdException w:name="Medium List 1" w:semiHidden="0" w:uiPriority="65" w:unhideWhenUsed="0"/>
-    <w:lsdException w:name="Medium List 2" w:semiHidden="0" w:uiPriority="66" w:unhideWhenUsed="0"/>
-    <w:lsdException w:name="Medium Grid 1" w:semiHidden="0" w:uiPriority="67" w:unhideWhenUsed="0"/>
-    <w:lsdException w:name="Medium Grid 2" w:semiHidden="0" w:uiPriority="68" w:unhideWhenUsed="0"/>
-    <w:lsdException w:name="Medium Grid 3" w:semiHidden="0" w:uiPriority="69" w:unhideWhenUsed="0"/>
-    <w:lsdException w:name="Dark List" w:semiHidden="0" w:uiPriority="70" w:unhideWhenUsed="0"/>
-    <w:lsdException w:name="Colorful Shading" w:semiHidden="0" w:uiPriority="71" w:unhideWhenUsed="0"/>
-    <w:lsdException w:name="Colorful List" w:semiHidden="0" w:uiPriority="72" w:unhideWhenUsed="0"/>
-    <w:lsdException w:name="Colorful Grid" w:semiHidden="0" w:uiPriority="73" w:unhideWhenUsed="0"/>
-    <w:lsdException w:name="Light Shading Accent 1" w:semiHidden="0" w:uiPriority="60" w:unhideWhenUsed="0"/>
-    <w:lsdException w:name="Light List Accent 1" w:semiHidden="0" w:uiPriority="61" w:unhideWhenUsed="0"/>
-    <w:lsdException w:name="Light Grid Accent 1" w:semiHidden="0" w:uiPriority="62" w:unhideWhenUsed="0"/>
-    <w:lsdException w:name="Medium Shading 1 Accent 1" w:semiHidden="0" w:uiPriority="63" w:unhideWhenUsed="0"/>
-    <w:lsdException w:name="Medium Shading 2 Accent 1" w:semiHidden="0" w:uiPriority="64" w:unhideWhenUsed="0"/>
-    <w:lsdException w:name="Medium List 1 Accent 1" w:semiHidden="0" w:uiPriority="65" w:unhideWhenUsed="0"/>
-    <w:lsdException w:name="Revision" w:unhideWhenUsed="0"/>
-    <w:lsdException w:name="List Paragraph" w:semiHidden="0" w:uiPriority="34" w:unhideWhenUsed="0" w:qFormat="1"/>
-    <w:lsdException w:name="Quote" w:semiHidden="0" w:uiPriority="29" w:unhideWhenUsed="0" w:qFormat="1"/>
-    <w:lsdException w:name="Intense Quote" w:semiHidden="0" w:uiPriority="30" w:unhideWhenUsed="0" w:qFormat="1"/>
-    <w:lsdException w:name="Medium List 2 Accent 1" w:semiHidden="0" w:uiPriority="66" w:unhideWhenUsed="0"/>
-    <w:lsdException w:name="Medium Grid 1 Accent 1" w:semiHidden="0" w:uiPriority="67" w:unhideWhenUsed="0"/>
-    <w:lsdException w:name="Medium Grid 2 Accent 1" w:semiHidden="0" w:uiPriority="68" w:unhideWhenUsed="0"/>
-    <w:lsdException w:name="Medium Grid 3 Accent 1" w:semiHidden="0" w:uiPriority="69" w:unhideWhenUsed="0"/>
-    <w:lsdException w:name="Dark List Accent 1" w:semiHidden="0" w:uiPriority="70" w:unhideWhenUsed="0"/>
-    <w:lsdException w:name="Colorful Shading Accent 1" w:semiHidden="0" w:uiPriority="71" w:unhideWhenUsed="0"/>
-    <w:lsdException w:name="Colorful List Accent 1" w:semiHidden="0" w:uiPriority="72" w:unhideWhenUsed="0"/>
-    <w:lsdException w:name="Colorful Grid Accent 1" w:semiHidden="0" w:uiPriority="73" w:unhideWhenUsed="0"/>
-    <w:lsdException w:name="Light Shading Accent 2" w:semiHidden="0" w:uiPriority="60" w:unhideWhenUsed="0"/>
-    <w:lsdException w:name="Light List Accent 2" w:semiHidden="0" w:uiPriority="61" w:unhideWhenUsed="0"/>
-    <w:lsdException w:name="Light Grid Accent 2" w:semiHidden="0" w:uiPriority="62" w:unhideWhenUsed="0"/>
-    <w:lsdException w:name="Medium Shading 1 Accent 2" w:semiHidden="0" w:uiPriority="63" w:unhideWhenUsed="0"/>
-    <w:lsdException w:name="Medium Shading 2 Accent 2" w:semiHidden="0" w:uiPriority="64" w:unhideWhenUsed="0"/>
-    <w:lsdException w:name="Medium List 1 Accent 2" w:semiHidden="0" w:uiPriority="65" w:unhideWhenUsed="0"/>
-    <w:lsdException w:name="Medium List 2 Accent 2" w:semiHidden="0" w:uiPriority="66" w:unhideWhenUsed="0"/>
-    <w:lsdException w:name="Medium Grid 1 Accent 2" w:semiHidden="0" w:uiPriority="67" w:unhideWhenUsed="0"/>
-    <w:lsdException w:name="Medium Grid 2 Accent 2" w:semiHidden="0" w:uiPriority="68" w:unhideWhenUsed="0"/>
-    <w:lsdException w:name="Medium Grid 3 Accent 2" w:semiHidden="0" w:uiPriority="69" w:unhideWhenUsed="0"/>
-    <w:lsdException w:name="Dark List Accent 2" w:semiHidden="0" w:uiPriority="70" w:unhideWhenUsed="0"/>
-    <w:lsdException w:name="Colorful Shading Accent 2" w:semiHidden="0" w:uiPriority="71" w:unhideWhenUsed="0"/>
-    <w:lsdException w:name="Colorful List Accent 2" w:semiHidden="0" w:uiPriority="72" w:unhideWhenUsed="0"/>
-    <w:lsdException w:name="Colorful Grid Accent 2" w:semiHidden="0" w:uiPriority="73" w:unhideWhenUsed="0"/>
-    <w:lsdException w:name="Light Shading Accent 3" w:semiHidden="0" w:uiPriority="60" w:unhideWhenUsed="0"/>
-    <w:lsdException w:name="Light List Accent 3" w:semiHidden="0" w:uiPriority="61" w:unhideWhenUsed="0"/>
-    <w:lsdException w:name="Light Grid Accent 3" w:semiHidden="0" w:uiPriority="62" w:unhideWhenUsed="0"/>
-    <w:lsdException w:name="Medium Shading 1 Accent 3" w:semiHidden="0" w:uiPriority="63" w:unhideWhenUsed="0"/>
-    <w:lsdException w:name="Medium Shading 2 Accent 3" w:semiHidden="0" w:uiPriority="64" w:unhideWhenUsed="0"/>
-    <w:lsdException w:name="Medium List 1 Accent 3" w:semiHidden="0" w:uiPriority="65" w:unhideWhenUsed="0"/>
-    <w:lsdException w:name="Medium List 2 Accent 3" w:semiHidden="0" w:uiPriority="66" w:unhideWhenUsed="0"/>
-    <w:lsdException w:name="Medium Grid 1 Accent 3" w:semiHidden="0" w:uiPriority="67" w:unhideWhenUsed="0"/>
-    <w:lsdException w:name="Medium Grid 2 Accent 3" w:semiHidden="0" w:uiPriority="68" w:unhideWhenUsed="0"/>
-    <w:lsdException w:name="Medium Grid 3 Accent 3" w:semiHidden="0" w:uiPriority="69" w:unhideWhenUsed="0"/>
-    <w:lsdException w:name="Dark List Accent 3" w:semiHidden="0" w:uiPriority="70" w:unhideWhenUsed="0"/>
-    <w:lsdException w:name="Colorful Shading Accent 3" w:semiHidden="0" w:uiPriority="71" w:unhideWhenUsed="0"/>
-    <w:lsdException w:name="Colorful List Accent 3" w:semiHidden="0" w:uiPriority="72" w:unhideWhenUsed="0"/>
-    <w:lsdException w:name="Colorful Grid Accent 3" w:semiHidden="0" w:uiPriority="73" w:unhideWhenUsed="0"/>
-    <w:lsdException w:name="Light Shading Accent 4" w:semiHidden="0" w:uiPriority="60" w:unhideWhenUsed="0"/>
-    <w:lsdException w:name="Light List Accent 4" w:semiHidden="0" w:uiPriority="61" w:unhideWhenUsed="0"/>
-    <w:lsdException w:name="Light Grid Accent 4" w:semiHidden="0" w:uiPriority="62" w:unhideWhenUsed="0"/>
-    <w:lsdException w:name="Medium Shading 1 Accent 4" w:semiHidden="0" w:uiPriority="63" w:unhideWhenUsed="0"/>
-    <w:lsdException w:name="Medium Shading 2 Accent 4" w:semiHidden="0" w:uiPriority="64" w:unhideWhenUsed="0"/>
-    <w:lsdException w:name="Medium List 1 Accent 4" w:semiHidden="0" w:uiPriority="65" w:unhideWhenUsed="0"/>
-    <w:lsdException w:name="Medium List 2 Accent 4" w:semiHidden="0" w:uiPriority="66" w:unhideWhenUsed="0"/>
-    <w:lsdException w:name="Medium Grid 1 Accent 4" w:semiHidden="0" w:uiPriority="67" w:unhideWhenUsed="0"/>
-    <w:lsdException w:name="Medium Grid 2 Accent 4" w:semiHidden="0" w:uiPriority="68" w:unhideWhenUsed="0"/>
-    <w:lsdException w:name="Medium Grid 3 Accent 4" w:semiHidden="0" w:uiPriority="69" w:unhideWhenUsed="0"/>
-    <w:lsdException w:name="Dark List Accent 4" w:semiHidden="0" w:uiPriority="70" w:unhideWhenUsed="0"/>
-    <w:lsdException w:name="Colorful Shading Accent 4" w:semiHidden="0" w:uiPriority="71" w:unhideWhenUsed="0"/>
-    <w:lsdException w:name="Colorful List Accent 4" w:semiHidden="0" w:uiPriority="72" w:unhideWhenUsed="0"/>
-    <w:lsdException w:name="Colorful Grid Accent 4" w:semiHidden="0" w:uiPriority="73" w:unhideWhenUsed="0"/>
-    <w:lsdException w:name="Light Shading Accent 5" w:semiHidden="0" w:uiPriority="60" w:unhideWhenUsed="0"/>
-    <w:lsdException w:name="Light List Accent 5" w:semiHidden="0" w:uiPriority="61" w:unhideWhenUsed="0"/>
-    <w:lsdException w:name="Light Grid Accent 5" w:semiHidden="0" w:uiPriority="62" w:unhideWhenUsed="0"/>
-    <w:lsdException w:name="Medium Shading 1 Accent 5" w:semiHidden="0" w:uiPriority="63" w:unhideWhenUsed="0"/>
-    <w:lsdException w:name="Medium Shading 2 Accent 5" w:semiHidden="0" w:uiPriority="64" w:unhideWhenUsed="0"/>
-    <w:lsdException w:name="Medium List 1 Accent 5" w:semiHidden="0" w:uiPriority="65" w:unhideWhenUsed="0"/>
-    <w:lsdException w:name="Medium List 2 Accent 5" w:semiHidden="0" w:uiPriority="66" w:unhideWhenUsed="0"/>
-    <w:lsdException w:name="Medium Grid 1 Accent 5" w:semiHidden="0" w:uiPriority="67" w:unhideWhenUsed="0"/>
-    <w:lsdException w:name="Medium Grid 2 Accent 5" w:semiHidden="0" w:uiPriority="68" w:unhideWhenUsed="0"/>
-    <w:lsdException w:name="Medium Grid 3 Accent 5" w:semiHidden="0" w:uiPriority="69" w:unhideWhenUsed="0"/>
-    <w:lsdException w:name="Dark List Accent 5" w:semiHidden="0" w:uiPriority="70" w:unhideWhenUsed="0"/>
-    <w:lsdException w:name="Colorful Shading Accent 5" w:semiHidden="0" w:uiPriority="71" w:unhideWhenUsed="0"/>
-    <w:lsdException w:name="Colorful List Accent 5" w:semiHidden="0" w:uiPriority="72" w:unhideWhenUsed="0"/>
-    <w:lsdException w:name="Colorful Grid Accent 5" w:semiHidden="0" w:uiPriority="73" w:unhideWhenUsed="0"/>
-    <w:lsdException w:name="Light Shading Accent 6" w:semiHidden="0" w:uiPriority="60" w:unhideWhenUsed="0"/>
-    <w:lsdException w:name="Light List Accent 6" w:semiHidden="0" w:uiPriority="61" w:unhideWhenUsed="0"/>
-    <w:lsdException w:name="Light Grid Accent 6" w:semiHidden="0" w:uiPriority="62" w:unhideWhenUsed="0"/>
-    <w:lsdException w:name="Medium Shading 1 Accent 6" w:semiHidden="0" w:uiPriority="63" w:unhideWhenUsed="0"/>
-    <w:lsdException w:name="Medium Shading 2 Accent 6" w:semiHidden="0" w:uiPriority="64" w:unhideWhenUsed="0"/>
-    <w:lsdException w:name="Medium List 1 Accent 6" w:semiHidden="0" w:uiPriority="65" w:unhideWhenUsed="0"/>
-    <w:lsdException w:name="Medium List 2 Accent 6" w:semiHidden="0" w:uiPriority="66" w:unhideWhenUsed="0"/>
-    <w:lsdException w:name="Medium Grid 1 Accent 6" w:semiHidden="0" w:uiPriority="67" w:unhideWhenUsed="0"/>
-    <w:lsdException w:name="Medium Grid 2 Accent 6" w:semiHidden="0" w:uiPriority="68" w:unhideWhenUsed="0"/>
-    <w:lsdException w:name="Medium Grid 3 Accent 6" w:semiHidden="0" w:uiPriority="69" w:unhideWhenUsed="0"/>
-    <w:lsdException w:name="Dark List Accent 6" w:semiHidden="0" w:uiPriority="70" w:unhideWhenUsed="0"/>
-    <w:lsdException w:name="Colorful Shading Accent 6" w:semiHidden="0" w:uiPriority="71" w:unhideWhenUsed="0"/>
-    <w:lsdException w:name="Colorful List Accent 6" w:semiHidden="0" w:uiPriority="72" w:unhideWhenUsed="0"/>
-    <w:lsdException w:name="Colorful Grid Accent 6" w:semiHidden="0" w:uiPriority="73" w:unhideWhenUsed="0"/>
-    <w:lsdException w:name="Subtle Emphasis" w:semiHidden="0" w:uiPriority="19" w:unhideWhenUsed="0" w:qFormat="1"/>
-    <w:lsdException w:name="Intense Emphasis" w:semiHidden="0" w:uiPriority="21" w:unhideWhenUsed="0" w:qFormat="1"/>
-    <w:lsdException w:name="Subtle Reference" w:semiHidden="0" w:uiPriority="31" w:unhideWhenUsed="0" w:qFormat="1"/>
-    <w:lsdException w:name="Intense Reference" w:semiHidden="0" w:uiPriority="32" w:unhideWhenUsed="0" w:qFormat="1"/>
-    <w:lsdException w:name="Book Title" w:semiHidden="0" w:uiPriority="33" w:unhideWhenUsed="0" w:qFormat="1"/>
-    <w:lsdException w:name="Bibliography" w:uiPriority="37"/>
-    <w:lsdException w:name="TOC Heading" w:uiPriority="39" w:qFormat="1"/>
+  <w:latentStyles w:defLockedState="0" w:defUIPriority="99" w:defSemiHidden="0" w:defUnhideWhenUsed="0" w:defQFormat="0" w:count="371">
+    <w:lsdException w:name="Normal" w:uiPriority="0" w:qFormat="1"/>
+    <w:lsdException w:name="heading 1" w:uiPriority="9" w:qFormat="1"/>
+    <w:lsdException w:name="heading 2" w:semiHidden="1" w:uiPriority="9" w:unhideWhenUsed="1" w:qFormat="1"/>
+    <w:lsdException w:name="heading 3" w:semiHidden="1" w:uiPriority="9" w:unhideWhenUsed="1" w:qFormat="1"/>
+    <w:lsdException w:name="heading 4" w:semiHidden="1" w:uiPriority="9" w:unhideWhenUsed="1" w:qFormat="1"/>
+    <w:lsdException w:name="heading 5" w:semiHidden="1" w:uiPriority="9" w:unhideWhenUsed="1" w:qFormat="1"/>
+    <w:lsdException w:name="heading 6" w:semiHidden="1" w:uiPriority="9" w:unhideWhenUsed="1" w:qFormat="1"/>
+    <w:lsdException w:name="heading 7" w:semiHidden="1" w:uiPriority="9" w:unhideWhenUsed="1" w:qFormat="1"/>
+    <w:lsdException w:name="heading 8" w:semiHidden="1" w:uiPriority="9" w:unhideWhenUsed="1" w:qFormat="1"/>
+    <w:lsdException w:name="heading 9" w:semiHidden="1" w:uiPriority="9" w:unhideWhenUsed="1" w:qFormat="1"/>
+    <w:lsdException w:name="index 1" w:semiHidden="1" w:unhideWhenUsed="1"/>
+    <w:lsdException w:name="index 2" w:semiHidden="1" w:unhideWhenUsed="1"/>
+    <w:lsdException w:name="index 3" w:semiHidden="1" w:unhideWhenUsed="1"/>
+    <w:lsdException w:name="index 4" w:semiHidden="1" w:unhideWhenUsed="1"/>
+    <w:lsdException w:name="index 5" w:semiHidden="1" w:unhideWhenUsed="1"/>
+    <w:lsdException w:name="index 6" w:semiHidden="1" w:unhideWhenUsed="1"/>
+    <w:lsdException w:name="index 7" w:semiHidden="1" w:unhideWhenUsed="1"/>
+    <w:lsdException w:name="index 8" w:semiHidden="1" w:unhideWhenUsed="1"/>
+    <w:lsdException w:name="index 9" w:semiHidden="1" w:unhideWhenUsed="1"/>
+    <w:lsdException w:name="toc 1" w:semiHidden="1" w:uiPriority="39" w:unhideWhenUsed="1"/>
+    <w:lsdException w:name="toc 2" w:semiHidden="1" w:uiPriority="39" w:unhideWhenUsed="1"/>
+    <w:lsdException w:name="toc 3" w:semiHidden="1" w:uiPriority="39" w:unhideWhenUsed="1"/>
+    <w:lsdException w:name="toc 4" w:semiHidden="1" w:uiPriority="39" w:unhideWhenUsed="1"/>
+    <w:lsdException w:name="toc 5" w:semiHidden="1" w:uiPriority="39" w:unhideWhenUsed="1"/>
+    <w:lsdException w:name="toc 6" w:semiHidden="1" w:uiPriority="39" w:unhideWhenUsed="1"/>
+    <w:lsdException w:name="toc 7" w:semiHidden="1" w:uiPriority="39" w:unhideWhenUsed="1"/>
+    <w:lsdException w:name="toc 8" w:semiHidden="1" w:uiPriority="39" w:unhideWhenUsed="1"/>
+    <w:lsdException w:name="toc 9" w:semiHidden="1" w:uiPriority="39" w:unhideWhenUsed="1"/>
+    <w:lsdException w:name="Normal Indent" w:semiHidden="1" w:unhideWhenUsed="1"/>
+    <w:lsdException w:name="footnote text" w:semiHidden="1" w:unhideWhenUsed="1"/>
+    <w:lsdException w:name="annotation text" w:semiHidden="1" w:unhideWhenUsed="1"/>
+    <w:lsdException w:name="header" w:semiHidden="1" w:unhideWhenUsed="1"/>
+    <w:lsdException w:name="footer" w:semiHidden="1" w:unhideWhenUsed="1"/>
+    <w:lsdException w:name="index heading" w:semiHidden="1" w:unhideWhenUsed="1"/>
+    <w:lsdException w:name="caption" w:semiHidden="1" w:uiPriority="35" w:unhideWhenUsed="1" w:qFormat="1"/>
+    <w:lsdException w:name="table of figures" w:semiHidden="1" w:unhideWhenUsed="1"/>
+    <w:lsdException w:name="envelope address" w:semiHidden="1" w:unhideWhenUsed="1"/>
+    <w:lsdException w:name="envelope return" w:semiHidden="1" w:unhideWhenUsed="1"/>
+    <w:lsdException w:name="footnote reference" w:semiHidden="1" w:unhideWhenUsed="1"/>
+    <w:lsdException w:name="annotation reference" w:semiHidden="1" w:unhideWhenUsed="1"/>
+    <w:lsdException w:name="line number" w:semiHidden="1" w:unhideWhenUsed="1"/>
+    <w:lsdException w:name="page number" w:semiHidden="1" w:unhideWhenUsed="1"/>
+    <w:lsdException w:name="endnote reference" w:semiHidden="1" w:unhideWhenUsed="1"/>
+    <w:lsdException w:name="endnote text" w:semiHidden="1" w:unhideWhenUsed="1"/>
+    <w:lsdException w:name="table of authorities" w:semiHidden="1" w:unhideWhenUsed="1"/>
+    <w:lsdException w:name="macro" w:semiHidden="1" w:unhideWhenUsed="1"/>
+    <w:lsdException w:name="toa heading" w:semiHidden="1" w:unhideWhenUsed="1"/>
+    <w:lsdException w:name="List" w:semiHidden="1" w:unhideWhenUsed="1"/>
+    <w:lsdException w:name="List Bullet" w:semiHidden="1" w:unhideWhenUsed="1"/>
+    <w:lsdException w:name="List Number" w:semiHidden="1" w:unhideWhenUsed="1"/>
+    <w:lsdException w:name="List 2" w:semiHidden="1" w:unhideWhenUsed="1"/>
+    <w:lsdException w:name="List 3" w:semiHidden="1" w:unhideWhenUsed="1"/>
+    <w:lsdException w:name="List 4" w:semiHidden="1" w:unhideWhenUsed="1"/>
+    <w:lsdException w:name="List 5" w:semiHidden="1" w:unhideWhenUsed="1"/>
+    <w:lsdException w:name="List Bullet 2" w:semiHidden="1" w:unhideWhenUsed="1"/>
+    <w:lsdException w:name="List Bullet 3" w:semiHidden="1" w:unhideWhenUsed="1"/>
+    <w:lsdException w:name="List Bullet 4" w:semiHidden="1" w:unhideWhenUsed="1"/>
+    <w:lsdException w:name="List Bullet 5" w:semiHidden="1" w:unhideWhenUsed="1"/>
+    <w:lsdException w:name="List Number 2" w:semiHidden="1" w:unhideWhenUsed="1"/>
+    <w:lsdException w:name="List Number 3" w:semiHidden="1" w:unhideWhenUsed="1"/>
+    <w:lsdException w:name="List Number 4" w:semiHidden="1" w:unhideWhenUsed="1"/>
+    <w:lsdException w:name="List Number 5" w:semiHidden="1" w:unhideWhenUsed="1"/>
+    <w:lsdException w:name="Title" w:uiPriority="10" w:qFormat="1"/>
+    <w:lsdException w:name="Closing" w:semiHidden="1" w:unhideWhenUsed="1"/>
+    <w:lsdException w:name="Signature" w:semiHidden="1" w:unhideWhenUsed="1"/>
+    <w:lsdException w:name="Default Paragraph Font" w:semiHidden="1" w:uiPriority="1" w:unhideWhenUsed="1"/>
+    <w:lsdException w:name="Body Text" w:semiHidden="1" w:unhideWhenUsed="1"/>
+    <w:lsdException w:name="Body Text Indent" w:semiHidden="1" w:unhideWhenUsed="1"/>
+    <w:lsdException w:name="List Continue" w:semiHidden="1" w:unhideWhenUsed="1"/>
+    <w:lsdException w:name="List Continue 2" w:semiHidden="1" w:unhideWhenUsed="1"/>
+    <w:lsdException w:name="List Continue 3" w:semiHidden="1" w:unhideWhenUsed="1"/>
+    <w:lsdException w:name="List Continue 4" w:semiHidden="1" w:unhideWhenUsed="1"/>
+    <w:lsdException w:name="List Continue 5" w:semiHidden="1" w:unhideWhenUsed="1"/>
+    <w:lsdException w:name="Message Header" w:semiHidden="1" w:unhideWhenUsed="1"/>
+    <w:lsdException w:name="Subtitle" w:uiPriority="11" w:qFormat="1"/>
+    <w:lsdException w:name="Salutation" w:semiHidden="1" w:unhideWhenUsed="1"/>
+    <w:lsdException w:name="Date" w:semiHidden="1" w:unhideWhenUsed="1"/>
+    <w:lsdException w:name="Body Text First Indent" w:semiHidden="1" w:unhideWhenUsed="1"/>
+    <w:lsdException w:name="Body Text First Indent 2" w:semiHidden="1" w:unhideWhenUsed="1"/>
+    <w:lsdException w:name="Note Heading" w:semiHidden="1" w:unhideWhenUsed="1"/>
+    <w:lsdException w:name="Body Text 2" w:semiHidden="1" w:unhideWhenUsed="1"/>
+    <w:lsdException w:name="Body Text 3" w:semiHidden="1" w:unhideWhenUsed="1"/>
+    <w:lsdException w:name="Body Text Indent 2" w:semiHidden="1" w:unhideWhenUsed="1"/>
+    <w:lsdException w:name="Body Text Indent 3" w:semiHidden="1" w:unhideWhenUsed="1"/>
+    <w:lsdException w:name="Block Text" w:semiHidden="1" w:unhideWhenUsed="1"/>
+    <w:lsdException w:name="Hyperlink" w:semiHidden="1" w:unhideWhenUsed="1"/>
+    <w:lsdException w:name="FollowedHyperlink" w:semiHidden="1" w:unhideWhenUsed="1"/>
+    <w:lsdException w:name="Strong" w:uiPriority="22" w:qFormat="1"/>
+    <w:lsdException w:name="Emphasis" w:uiPriority="20" w:qFormat="1"/>
+    <w:lsdException w:name="Document Map" w:semiHidden="1" w:unhideWhenUsed="1"/>
+    <w:lsdException w:name="Plain Text" w:semiHidden="1" w:unhideWhenUsed="1"/>
+    <w:lsdException w:name="E-mail Signature" w:semiHidden="1" w:unhideWhenUsed="1"/>
+    <w:lsdException w:name="HTML Top of Form" w:semiHidden="1" w:unhideWhenUsed="1"/>
+    <w:lsdException w:name="HTML Bottom of Form" w:semiHidden="1" w:unhideWhenUsed="1"/>
+    <w:lsdException w:name="Normal (Web)" w:semiHidden="1" w:unhideWhenUsed="1"/>
+    <w:lsdException w:name="HTML Acronym" w:semiHidden="1" w:unhideWhenUsed="1"/>
+    <w:lsdException w:name="HTML Address" w:semiHidden="1" w:unhideWhenUsed="1"/>
+    <w:lsdException w:name="HTML Cite" w:semiHidden="1" w:unhideWhenUsed="1"/>
+    <w:lsdException w:name="HTML Code" w:semiHidden="1" w:unhideWhenUsed="1"/>
+    <w:lsdException w:name="HTML Definition" w:semiHidden="1" w:unhideWhenUsed="1"/>
+    <w:lsdException w:name="HTML Keyboard" w:semiHidden="1" w:unhideWhenUsed="1"/>
+    <w:lsdException w:name="HTML Preformatted" w:semiHidden="1" w:unhideWhenUsed="1"/>
+    <w:lsdException w:name="HTML Sample" w:semiHidden="1" w:unhideWhenUsed="1"/>
+    <w:lsdException w:name="HTML Typewriter" w:semiHidden="1" w:unhideWhenUsed="1"/>
+    <w:lsdException w:name="HTML Variable" w:semiHidden="1" w:unhideWhenUsed="1"/>
+    <w:lsdException w:name="Normal Table" w:semiHidden="1" w:unhideWhenUsed="1"/>
+    <w:lsdException w:name="annotation subject" w:semiHidden="1" w:unhideWhenUsed="1"/>
+    <w:lsdException w:name="No List" w:semiHidden="1" w:unhideWhenUsed="1"/>
+    <w:lsdException w:name="Outline List 1" w:semiHidden="1" w:unhideWhenUsed="1"/>
+    <w:lsdException w:name="Outline List 2" w:semiHidden="1" w:unhideWhenUsed="1"/>
+    <w:lsdException w:name="Outline List 3" w:semiHidden="1" w:unhideWhenUsed="1"/>
+    <w:lsdException w:name="Table Simple 1" w:semiHidden="1" w:unhideWhenUsed="1"/>
+    <w:lsdException w:name="Table Simple 2" w:semiHidden="1" w:unhideWhenUsed="1"/>
+    <w:lsdException w:name="Table Simple 3" w:semiHidden="1" w:unhideWhenUsed="1"/>
+    <w:lsdException w:name="Table Classic 1" w:semiHidden="1" w:unhideWhenUsed="1"/>
+    <w:lsdException w:name="Table Classic 2" w:semiHidden="1" w:unhideWhenUsed="1"/>
+    <w:lsdException w:name="Table Classic 3" w:semiHidden="1" w:unhideWhenUsed="1"/>
+    <w:lsdException w:name="Table Classic 4" w:semiHidden="1" w:unhideWhenUsed="1"/>
+    <w:lsdException w:name="Table Colorful 1" w:semiHidden="1" w:unhideWhenUsed="1"/>
+    <w:lsdException w:name="Table Colorful 2" w:semiHidden="1" w:unhideWhenUsed="1"/>
+    <w:lsdException w:name="Table Colorful 3" w:semiHidden="1" w:unhideWhenUsed="1"/>
+    <w:lsdException w:name="Table Columns 1" w:semiHidden="1" w:unhideWhenUsed="1"/>
+    <w:lsdException w:name="Table Columns 2" w:semiHidden="1" w:unhideWhenUsed="1"/>
+    <w:lsdException w:name="Table Columns 3" w:semiHidden="1" w:unhideWhenUsed="1"/>
+    <w:lsdException w:name="Table Columns 4" w:semiHidden="1" w:unhideWhenUsed="1"/>
+    <w:lsdException w:name="Table Columns 5" w:semiHidden="1" w:unhideWhenUsed="1"/>
+    <w:lsdException w:name="Table Grid 1" w:semiHidden="1" w:unhideWhenUsed="1"/>
+    <w:lsdException w:name="Table Grid 2" w:semiHidden="1" w:unhideWhenUsed="1"/>
+    <w:lsdException w:name="Table Grid 3" w:semiHidden="1" w:unhideWhenUsed="1"/>
+    <w:lsdException w:name="Table Grid 4" w:semiHidden="1" w:unhideWhenUsed="1"/>
+    <w:lsdException w:name="Table Grid 5" w:semiHidden="1" w:unhideWhenUsed="1"/>
+    <w:lsdException w:name="Table Grid 6" w:semiHidden="1" w:unhideWhenUsed="1"/>
+    <w:lsdException w:name="Table Grid 7" w:semiHidden="1" w:unhideWhenUsed="1"/>
+    <w:lsdException w:name="Table Grid 8" w:semiHidden="1" w:unhideWhenUsed="1"/>
+    <w:lsdException w:name="Table List 1" w:semiHidden="1" w:unhideWhenUsed="1"/>
+    <w:lsdException w:name="Table List 2" w:semiHidden="1" w:unhideWhenUsed="1"/>
+    <w:lsdException w:name="Table List 3" w:semiHidden="1" w:unhideWhenUsed="1"/>
+    <w:lsdException w:name="Table List 4" w:semiHidden="1" w:unhideWhenUsed="1"/>
+    <w:lsdException w:name="Table List 5" w:semiHidden="1" w:unhideWhenUsed="1"/>
+    <w:lsdException w:name="Table List 6" w:semiHidden="1" w:unhideWhenUsed="1"/>
+    <w:lsdException w:name="Table List 7" w:semiHidden="1" w:unhideWhenUsed="1"/>
+    <w:lsdException w:name="Table List 8" w:semiHidden="1" w:unhideWhenUsed="1"/>
+    <w:lsdException w:name="Table 3D effects 1" w:semiHidden="1" w:unhideWhenUsed="1"/>
+    <w:lsdException w:name="Table 3D effects 2" w:semiHidden="1" w:unhideWhenUsed="1"/>
+    <w:lsdException w:name="Table 3D effects 3" w:semiHidden="1" w:unhideWhenUsed="1"/>
+    <w:lsdException w:name="Table Contemporary" w:semiHidden="1" w:unhideWhenUsed="1"/>
+    <w:lsdException w:name="Table Elegant" w:semiHidden="1" w:unhideWhenUsed="1"/>
+    <w:lsdException w:name="Table Professional" w:semiHidden="1" w:unhideWhenUsed="1"/>
+    <w:lsdException w:name="Table Subtle 1" w:semiHidden="1" w:unhideWhenUsed="1"/>
+    <w:lsdException w:name="Table Subtle 2" w:semiHidden="1" w:unhideWhenUsed="1"/>
+    <w:lsdException w:name="Table Web 1" w:semiHidden="1" w:unhideWhenUsed="1"/>
+    <w:lsdException w:name="Table Web 2" w:semiHidden="1" w:unhideWhenUsed="1"/>
+    <w:lsdException w:name="Table Web 3" w:semiHidden="1" w:unhideWhenUsed="1"/>
+    <w:lsdException w:name="Balloon Text" w:semiHidden="1" w:unhideWhenUsed="1"/>
+    <w:lsdException w:name="Table Grid" w:uiPriority="39"/>
+    <w:lsdException w:name="Table Theme" w:semiHidden="1" w:unhideWhenUsed="1"/>
+    <w:lsdException w:name="Placeholder Text" w:semiHidden="1"/>
+    <w:lsdException w:name="No Spacing" w:uiPriority="1" w:qFormat="1"/>
+    <w:lsdException w:name="Light Shading" w:uiPriority="60"/>
+    <w:lsdException w:name="Light List" w:uiPriority="61"/>
+    <w:lsdException w:name="Light Grid" w:uiPriority="62"/>
+    <w:lsdException w:name="Medium Shading 1" w:uiPriority="63"/>
+    <w:lsdException w:name="Medium Shading 2" w:uiPriority="64"/>
+    <w:lsdException w:name="Medium List 1" w:uiPriority="65"/>
+    <w:lsdException w:name="Medium List 2" w:uiPriority="66"/>
+    <w:lsdException w:name="Medium Grid 1" w:uiPriority="67"/>
+    <w:lsdException w:name="Medium Grid 2" w:uiPriority="68"/>
+    <w:lsdException w:name="Medium Grid 3" w:uiPriority="69"/>
+    <w:lsdException w:name="Dark List" w:uiPriority="70"/>
+    <w:lsdException w:name="Colorful Shading" w:uiPriority="71"/>
+    <w:lsdException w:name="Colorful List" w:uiPriority="72"/>
+    <w:lsdException w:name="Colorful Grid" w:uiPriority="73"/>
+    <w:lsdException w:name="Light Shading Accent 1" w:uiPriority="60"/>
+    <w:lsdException w:name="Light List Accent 1" w:uiPriority="61"/>
+    <w:lsdException w:name="Light Grid Accent 1" w:uiPriority="62"/>
+    <w:lsdException w:name="Medium Shading 1 Accent 1" w:uiPriority="63"/>
+    <w:lsdException w:name="Medium Shading 2 Accent 1" w:uiPriority="64"/>
+    <w:lsdException w:name="Medium List 1 Accent 1" w:uiPriority="65"/>
+    <w:lsdException w:name="Revision" w:semiHidden="1"/>
+    <w:lsdException w:name="List Paragraph" w:uiPriority="34" w:qFormat="1"/>
+    <w:lsdException w:name="Quote" w:uiPriority="29" w:qFormat="1"/>
+    <w:lsdException w:name="Intense Quote" w:uiPriority="30" w:qFormat="1"/>
+    <w:lsdException w:name="Medium List 2 Accent 1" w:uiPriority="66"/>
+    <w:lsdException w:name="Medium Grid 1 Accent 1" w:uiPriority="67"/>
+    <w:lsdException w:name="Medium Grid 2 Accent 1" w:uiPriority="68"/>
+    <w:lsdException w:name="Medium Grid 3 Accent 1" w:uiPriority="69"/>
+    <w:lsdException w:name="Dark List Accent 1" w:uiPriority="70"/>
+    <w:lsdException w:name="Colorful Shading Accent 1" w:uiPriority="71"/>
+    <w:lsdException w:name="Colorful List Accent 1" w:uiPriority="72"/>
+    <w:lsdException w:name="Colorful Grid Accent 1" w:uiPriority="73"/>
+    <w:lsdException w:name="Light Shading Accent 2" w:uiPriority="60"/>
+    <w:lsdException w:name="Light List Accent 2" w:uiPriority="61"/>
+    <w:lsdException w:name="Light Grid Accent 2" w:uiPriority="62"/>
+    <w:lsdException w:name="Medium Shading 1 Accent 2" w:uiPriority="63"/>
+    <w:lsdException w:name="Medium Shading 2 Accent 2" w:uiPriority="64"/>
+    <w:lsdException w:name="Medium List 1 Accent 2" w:uiPriority="65"/>
+    <w:lsdException w:name="Medium List 2 Accent 2" w:uiPriority="66"/>
+    <w:lsdException w:name="Medium Grid 1 Accent 2" w:uiPriority="67"/>
+    <w:lsdException w:name="Medium Grid 2 Accent 2" w:uiPriority="68"/>
+    <w:lsdException w:name="Medium Grid 3 Accent 2" w:uiPriority="69"/>
+    <w:lsdException w:name="Dark List Accent 2" w:uiPriority="70"/>
+    <w:lsdException w:name="Colorful Shading Accent 2" w:uiPriority="71"/>
+    <w:lsdException w:name="Colorful List Accent 2" w:uiPriority="72"/>
+    <w:lsdException w:name="Colorful Grid Accent 2" w:uiPriority="73"/>
+    <w:lsdException w:name="Light Shading Accent 3" w:uiPriority="60"/>
+    <w:lsdException w:name="Light List Accent 3" w:uiPriority="61"/>
+    <w:lsdException w:name="Light Grid Accent 3" w:uiPriority="62"/>
+    <w:lsdException w:name="Medium Shading 1 Accent 3" w:uiPriority="63"/>
+    <w:lsdException w:name="Medium Shading 2 Accent 3" w:uiPriority="64"/>
+    <w:lsdException w:name="Medium List 1 Accent 3" w:uiPriority="65"/>
+    <w:lsdException w:name="Medium List 2 Accent 3" w:uiPriority="66"/>
+    <w:lsdException w:name="Medium Grid 1 Accent 3" w:uiPriority="67"/>
+    <w:lsdException w:name="Medium Grid 2 Accent 3" w:uiPriority="68"/>
+    <w:lsdException w:name="Medium Grid 3 Accent 3" w:uiPriority="69"/>
+    <w:lsdException w:name="Dark List Accent 3" w:uiPriority="70"/>
+    <w:lsdException w:name="Colorful Shading Accent 3" w:uiPriority="71"/>
+    <w:lsdException w:name="Colorful List Accent 3" w:uiPriority="72"/>
+    <w:lsdException w:name="Colorful Grid Accent 3" w:uiPriority="73"/>
+    <w:lsdException w:name="Light Shading Accent 4" w:uiPriority="60"/>
+    <w:lsdException w:name="Light List Accent 4" w:uiPriority="61"/>
+    <w:lsdException w:name="Light Grid Accent 4" w:uiPriority="62"/>
+    <w:lsdException w:name="Medium Shading 1 Accent 4" w:uiPriority="63"/>
+    <w:lsdException w:name="Medium Shading 2 Accent 4" w:uiPriority="64"/>
+    <w:lsdException w:name="Medium List 1 Accent 4" w:uiPriority="65"/>
+    <w:lsdException w:name="Medium List 2 Accent 4" w:uiPriority="66"/>
+    <w:lsdException w:name="Medium Grid 1 Accent 4" w:uiPriority="67"/>
+    <w:lsdException w:name="Medium Grid 2 Accent 4" w:uiPriority="68"/>
+    <w:lsdException w:name="Medium Grid 3 Accent 4" w:uiPriority="69"/>
+    <w:lsdException w:name="Dark List Accent 4" w:uiPriority="70"/>
+    <w:lsdException w:name="Colorful Shading Accent 4" w:uiPriority="71"/>
+    <w:lsdException w:name="Colorful List Accent 4" w:uiPriority="72"/>
+    <w:lsdException w:name="Colorful Grid Accent 4" w:uiPriority="73"/>
+    <w:lsdException w:name="Light Shading Accent 5" w:uiPriority="60"/>
+    <w:lsdException w:name="Light List Accent 5" w:uiPriority="61"/>
+    <w:lsdException w:name="Light Grid Accent 5" w:uiPriority="62"/>
+    <w:lsdException w:name="Medium Shading 1 Accent 5" w:uiPriority="63"/>
+    <w:lsdException w:name="Medium Shading 2 Accent 5" w:uiPriority="64"/>
+    <w:lsdException w:name="Medium List 1 Accent 5" w:uiPriority="65"/>
+    <w:lsdException w:name="Medium List 2 Accent 5" w:uiPriority="66"/>
+    <w:lsdException w:name="Medium Grid 1 Accent 5" w:uiPriority="67"/>
+    <w:lsdException w:name="Medium Grid 2 Accent 5" w:uiPriority="68"/>
+    <w:lsdException w:name="Medium Grid 3 Accent 5" w:uiPriority="69"/>
+    <w:lsdException w:name="Dark List Accent 5" w:uiPriority="70"/>
+    <w:lsdException w:name="Colorful Shading Accent 5" w:uiPriority="71"/>
+    <w:lsdException w:name="Colorful List Accent 5" w:uiPriority="72"/>
+    <w:lsdException w:name="Colorful Grid Accent 5" w:uiPriority="73"/>
+    <w:lsdException w:name="Light Shading Accent 6" w:uiPriority="60"/>
+    <w:lsdException w:name="Light List Accent 6" w:uiPriority="61"/>
+    <w:lsdException w:name="Light Grid Accent 6" w:uiPriority="62"/>
+    <w:lsdException w:name="Medium Shading 1 Accent 6" w:uiPriority="63"/>
+    <w:lsdException w:name="Medium Shading 2 Accent 6" w:uiPriority="64"/>
+    <w:lsdException w:name="Medium List 1 Accent 6" w:uiPriority="65"/>
+    <w:lsdException w:name="Medium List 2 Accent 6" w:uiPriority="66"/>
+    <w:lsdException w:name="Medium Grid 1 Accent 6" w:uiPriority="67"/>
+    <w:lsdException w:name="Medium Grid 2 Accent 6" w:uiPriority="68"/>
+    <w:lsdException w:name="Medium Grid 3 Accent 6" w:uiPriority="69"/>
+    <w:lsdException w:name="Dark List Accent 6" w:uiPriority="70"/>
+    <w:lsdException w:name="Colorful Shading Accent 6" w:uiPriority="71"/>
+    <w:lsdException w:name="Colorful List Accent 6" w:uiPriority="72"/>
+    <w:lsdException w:name="Colorful Grid Accent 6" w:uiPriority="73"/>
+    <w:lsdException w:name="Subtle Emphasis" w:uiPriority="19" w:qFormat="1"/>
+    <w:lsdException w:name="Intense Emphasis" w:uiPriority="21" w:qFormat="1"/>
+    <w:lsdException w:name="Subtle Reference" w:uiPriority="31" w:qFormat="1"/>
+    <w:lsdException w:name="Intense Reference" w:uiPriority="32" w:qFormat="1"/>
+    <w:lsdException w:name="Book Title" w:uiPriority="33" w:qFormat="1"/>
+    <w:lsdException w:name="Bibliography" w:semiHidden="1" w:uiPriority="37" w:unhideWhenUsed="1"/>
+    <w:lsdException w:name="TOC Heading" w:semiHidden="1" w:uiPriority="39" w:unhideWhenUsed="1" w:qFormat="1"/>
+    <w:lsdException w:name="Plain Table 1" w:uiPriority="41"/>
+    <w:lsdException w:name="Plain Table 2" w:uiPriority="42"/>
+    <w:lsdException w:name="Plain Table 3" w:uiPriority="43"/>
+    <w:lsdException w:name="Plain Table 4" w:uiPriority="44"/>
+    <w:lsdException w:name="Plain Table 5" w:uiPriority="45"/>
+    <w:lsdException w:name="Grid Table Light" w:uiPriority="40"/>
+    <w:lsdException w:name="Grid Table 1 Light" w:uiPriority="46"/>
+    <w:lsdException w:name="Grid Table 2" w:uiPriority="47"/>
+    <w:lsdException w:name="Grid Table 3" w:uiPriority="48"/>
+    <w:lsdException w:name="Grid Table 4" w:uiPriority="49"/>
+    <w:lsdException w:name="Grid Table 5 Dark" w:uiPriority="50"/>
+    <w:lsdException w:name="Grid Table 6 Colorful" w:uiPriority="51"/>
+    <w:lsdException w:name="Grid Table 7 Colorful" w:uiPriority="52"/>
+    <w:lsdException w:name="Grid Table 1 Light Accent 1" w:uiPriority="46"/>
+    <w:lsdException w:name="Grid Table 2 Accent 1" w:uiPriority="47"/>
+    <w:lsdException w:name="Grid Table 3 Accent 1" w:uiPriority="48"/>
+    <w:lsdException w:name="Grid Table 4 Accent 1" w:uiPriority="49"/>
+    <w:lsdException w:name="Grid Table 5 Dark Accent 1" w:uiPriority="50"/>
+    <w:lsdException w:name="Grid Table 6 Colorful Accent 1" w:uiPriority="51"/>
+    <w:lsdException w:name="Grid Table 7 Colorful Accent 1" w:uiPriority="52"/>
+    <w:lsdException w:name="Grid Table 1 Light Accent 2" w:uiPriority="46"/>
+    <w:lsdException w:name="Grid Table 2 Accent 2" w:uiPriority="47"/>
+    <w:lsdException w:name="Grid Table 3 Accent 2" w:uiPriority="48"/>
+    <w:lsdException w:name="Grid Table 4 Accent 2" w:uiPriority="49"/>
+    <w:lsdException w:name="Grid Table 5 Dark Accent 2" w:uiPriority="50"/>
+    <w:lsdException w:name="Grid Table 6 Colorful Accent 2" w:uiPriority="51"/>
+    <w:lsdException w:name="Grid Table 7 Colorful Accent 2" w:uiPriority="52"/>
+    <w:lsdException w:name="Grid Table 1 Light Accent 3" w:uiPriority="46"/>
+    <w:lsdException w:name="Grid Table 2 Accent 3" w:uiPriority="47"/>
+    <w:lsdException w:name="Grid Table 3 Accent 3" w:uiPriority="48"/>
+    <w:lsdException w:name="Grid Table 4 Accent 3" w:uiPriority="49"/>
+    <w:lsdException w:name="Grid Table 5 Dark Accent 3" w:uiPriority="50"/>
+    <w:lsdException w:name="Grid Table 6 Colorful Accent 3" w:uiPriority="51"/>
+    <w:lsdException w:name="Grid Table 7 Colorful Accent 3" w:uiPriority="52"/>
+    <w:lsdException w:name="Grid Table 1 Light Accent 4" w:uiPriority="46"/>
+    <w:lsdException w:name="Grid Table 2 Accent 4" w:uiPriority="47"/>
+    <w:lsdException w:name="Grid Table 3 Accent 4" w:uiPriority="48"/>
+    <w:lsdException w:name="Grid Table 4 Accent 4" w:uiPriority="49"/>
+    <w:lsdException w:name="Grid Table 5 Dark Accent 4" w:uiPriority="50"/>
+    <w:lsdException w:name="Grid Table 6 Colorful Accent 4" w:uiPriority="51"/>
+    <w:lsdException w:name="Grid Table 7 Colorful Accent 4" w:uiPriority="52"/>
+    <w:lsdException w:name="Grid Table 1 Light Accent 5" w:uiPriority="46"/>
+    <w:lsdException w:name="Grid Table 2 Accent 5" w:uiPriority="47"/>
+    <w:lsdException w:name="Grid Table 3 Accent 5" w:uiPriority="48"/>
+    <w:lsdException w:name="Grid Table 4 Accent 5" w:uiPriority="49"/>
+    <w:lsdException w:name="Grid Table 5 Dark Accent 5" w:uiPriority="50"/>
+    <w:lsdException w:name="Grid Table 6 Colorful Accent 5" w:uiPriority="51"/>
+    <w:lsdException w:name="Grid Table 7 Colorful Accent 5" w:uiPriority="52"/>
+    <w:lsdException w:name="Grid Table 1 Light Accent 6" w:uiPriority="46"/>
+    <w:lsdException w:name="Grid Table 2 Accent 6" w:uiPriority="47"/>
+    <w:lsdException w:name="Grid Table 3 Accent 6" w:uiPriority="48"/>
+    <w:lsdException w:name="Grid Table 4 Accent 6" w:uiPriority="49"/>
+    <w:lsdException w:name="Grid Table 5 Dark Accent 6" w:uiPriority="50"/>
+    <w:lsdException w:name="Grid Table 6 Colorful Accent 6" w:uiPriority="51"/>
+    <w:lsdException w:name="Grid Table 7 Colorful Accent 6" w:uiPriority="52"/>
+    <w:lsdException w:name="List Table 1 Light" w:uiPriority="46"/>
+    <w:lsdException w:name="List Table 2" w:uiPriority="47"/>
+    <w:lsdException w:name="List Table 3" w:uiPriority="48"/>
+    <w:lsdException w:name="List Table 4" w:uiPriority="49"/>
+    <w:lsdException w:name="List Table 5 Dark" w:uiPriority="50"/>
+    <w:lsdException w:name="List Table 6 Colorful" w:uiPriority="51"/>
+    <w:lsdException w:name="List Table 7 Colorful" w:uiPriority="52"/>
+    <w:lsdException w:name="List Table 1 Light Accent 1" w:uiPriority="46"/>
+    <w:lsdException w:name="List Table 2 Accent 1" w:uiPriority="47"/>
+    <w:lsdException w:name="List Table 3 Accent 1" w:uiPriority="48"/>
+    <w:lsdException w:name="List Table 4 Accent 1" w:uiPriority="49"/>
+    <w:lsdException w:name="List Table 5 Dark Accent 1" w:uiPriority="50"/>
+    <w:lsdException w:name="List Table 6 Colorful Accent 1" w:uiPriority="51"/>
+    <w:lsdException w:name="List Table 7 Colorful Accent 1" w:uiPriority="52"/>
+    <w:lsdException w:name="List Table 1 Light Accent 2" w:uiPriority="46"/>
+    <w:lsdException w:name="List Table 2 Accent 2" w:uiPriority="47"/>
+    <w:lsdException w:name="List Table 3 Accent 2" w:uiPriority="48"/>
+    <w:lsdException w:name="List Table 4 Accent 2" w:uiPriority="49"/>
+    <w:lsdException w:name="List Table 5 Dark Accent 2" w:uiPriority="50"/>
+    <w:lsdException w:name="List Table 6 Colorful Accent 2" w:uiPriority="51"/>
+    <w:lsdException w:name="List Table 7 Colorful Accent 2" w:uiPriority="52"/>
+    <w:lsdException w:name="List Table 1 Light Accent 3" w:uiPriority="46"/>
+    <w:lsdException w:name="List Table 2 Accent 3" w:uiPriority="47"/>
+    <w:lsdException w:name="List Table 3 Accent 3" w:uiPriority="48"/>
+    <w:lsdException w:name="List Table 4 Accent 3" w:uiPriority="49"/>
+    <w:lsdException w:name="List Table 5 Dark Accent 3" w:uiPriority="50"/>
+    <w:lsdException w:name="List Table 6 Colorful Accent 3" w:uiPriority="51"/>
+    <w:lsdException w:name="List Table 7 Colorful Accent 3" w:uiPriority="52"/>
+    <w:lsdException w:name="List Table 1 Light Accent 4" w:uiPriority="46"/>
+    <w:lsdException w:name="List Table 2 Accent 4" w:uiPriority="47"/>
+    <w:lsdException w:name="List Table 3 Accent 4" w:uiPriority="48"/>
+    <w:lsdException w:name="List Table 4 Accent 4" w:uiPriority="49"/>
+    <w:lsdException w:name="List Table 5 Dark Accent 4" w:uiPriority="50"/>
+    <w:lsdException w:name="List Table 6 Colorful Accent 4" w:uiPriority="51"/>
+    <w:lsdException w:name="List Table 7 Colorful Accent 4" w:uiPriority="52"/>
+    <w:lsdException w:name="List Table 1 Light Accent 5" w:uiPriority="46"/>
+    <w:lsdException w:name="List Table 2 Accent 5" w:uiPriority="47"/>
+    <w:lsdException w:name="List Table 3 Accent 5" w:uiPriority="48"/>
+    <w:lsdException w:name="List Table 4 Accent 5" w:uiPriority="49"/>
+    <w:lsdException w:name="List Table 5 Dark Accent 5" w:uiPriority="50"/>
+    <w:lsdException w:name="List Table 6 Colorful Accent 5" w:uiPriority="51"/>
+    <w:lsdException w:name="List Table 7 Colorful Accent 5" w:uiPriority="52"/>
+    <w:lsdException w:name="List Table 1 Light Accent 6" w:uiPriority="46"/>
+    <w:lsdException w:name="List Table 2 Accent 6" w:uiPriority="47"/>
+    <w:lsdException w:name="List Table 3 Accent 6" w:uiPriority="48"/>
+    <w:lsdException w:name="List Table 4 Accent 6" w:uiPriority="49"/>
+    <w:lsdException w:name="List Table 5 Dark Accent 6" w:uiPriority="50"/>
+    <w:lsdException w:name="List Table 6 Colorful Accent 6" w:uiPriority="51"/>
+    <w:lsdException w:name="List Table 7 Colorful Accent 6" w:uiPriority="52"/>
   </w:latentStyles>
-  <w:style w:type="paragraph" w:default="1" w:styleId="Normal">
+  <w:style w:type="paragraph" w:default="1" w:styleId="a">
     <w:name w:val="Normal"/>
     <w:qFormat/>
     <w:pPr>
       <w:bidi/>
     </w:pPr>
   </w:style>
-  <w:style w:type="paragraph" w:styleId="Heading1">
+  <w:style w:type="paragraph" w:styleId="1">
     <w:name w:val="heading 1"/>
-    <w:basedOn w:val="Normal"/>
-    <w:next w:val="Normal"/>
-    <w:link w:val="Heading1Char"/>
+    <w:basedOn w:val="a"/>
+    <w:next w:val="a"/>
+    <w:link w:val="10"/>
     <w:uiPriority w:val="9"/>
     <w:qFormat/>
     <w:rsid w:val="00A6014F"/>
@@ -3905,11 +4601,11 @@
       <w:szCs w:val="28"/>
     </w:rPr>
   </w:style>
-  <w:style w:type="paragraph" w:styleId="Heading2">
+  <w:style w:type="paragraph" w:styleId="2">
     <w:name w:val="heading 2"/>
-    <w:basedOn w:val="Normal"/>
-    <w:next w:val="Normal"/>
-    <w:link w:val="Heading2Char"/>
+    <w:basedOn w:val="a"/>
+    <w:next w:val="a"/>
+    <w:link w:val="20"/>
     <w:uiPriority w:val="9"/>
     <w:unhideWhenUsed/>
     <w:qFormat/>
@@ -3929,13 +4625,13 @@
       <w:szCs w:val="26"/>
     </w:rPr>
   </w:style>
-  <w:style w:type="character" w:default="1" w:styleId="DefaultParagraphFont">
+  <w:style w:type="character" w:default="1" w:styleId="a0">
     <w:name w:val="Default Paragraph Font"/>
     <w:uiPriority w:val="1"/>
     <w:semiHidden/>
     <w:unhideWhenUsed/>
   </w:style>
-  <w:style w:type="table" w:default="1" w:styleId="TableNormal">
+  <w:style w:type="table" w:default="1" w:styleId="a1">
     <w:name w:val="Normal Table"/>
     <w:uiPriority w:val="99"/>
     <w:semiHidden/>
@@ -3950,15 +4646,15 @@
       </w:tblCellMar>
     </w:tblPr>
   </w:style>
-  <w:style w:type="numbering" w:default="1" w:styleId="NoList">
+  <w:style w:type="numbering" w:default="1" w:styleId="a2">
     <w:name w:val="No List"/>
     <w:uiPriority w:val="99"/>
     <w:semiHidden/>
     <w:unhideWhenUsed/>
   </w:style>
-  <w:style w:type="paragraph" w:styleId="ListParagraph">
+  <w:style w:type="paragraph" w:styleId="a3">
     <w:name w:val="List Paragraph"/>
-    <w:basedOn w:val="Normal"/>
+    <w:basedOn w:val="a"/>
     <w:uiPriority w:val="34"/>
     <w:qFormat/>
     <w:rsid w:val="00331E80"/>
@@ -3969,7 +4665,7 @@
   </w:style>
   <w:style w:type="paragraph" w:styleId="NormalWeb">
     <w:name w:val="Normal (Web)"/>
-    <w:basedOn w:val="Normal"/>
+    <w:basedOn w:val="a"/>
     <w:uiPriority w:val="99"/>
     <w:semiHidden/>
     <w:unhideWhenUsed/>
@@ -3986,12 +4682,12 @@
   </w:style>
   <w:style w:type="character" w:customStyle="1" w:styleId="apple-converted-space">
     <w:name w:val="apple-converted-space"/>
-    <w:basedOn w:val="DefaultParagraphFont"/>
+    <w:basedOn w:val="a0"/>
     <w:rsid w:val="00875535"/>
   </w:style>
   <w:style w:type="character" w:styleId="Hyperlink">
     <w:name w:val="Hyperlink"/>
-    <w:basedOn w:val="DefaultParagraphFont"/>
+    <w:basedOn w:val="a0"/>
     <w:uiPriority w:val="99"/>
     <w:semiHidden/>
     <w:unhideWhenUsed/>
@@ -4001,10 +4697,10 @@
       <w:u w:val="single"/>
     </w:rPr>
   </w:style>
-  <w:style w:type="paragraph" w:styleId="BalloonText">
+  <w:style w:type="paragraph" w:styleId="a4">
     <w:name w:val="Balloon Text"/>
-    <w:basedOn w:val="Normal"/>
-    <w:link w:val="BalloonTextChar"/>
+    <w:basedOn w:val="a"/>
+    <w:link w:val="a5"/>
     <w:uiPriority w:val="99"/>
     <w:semiHidden/>
     <w:unhideWhenUsed/>
@@ -4018,10 +4714,10 @@
       <w:szCs w:val="16"/>
     </w:rPr>
   </w:style>
-  <w:style w:type="character" w:customStyle="1" w:styleId="BalloonTextChar">
-    <w:name w:val="Balloon Text Char"/>
-    <w:basedOn w:val="DefaultParagraphFont"/>
-    <w:link w:val="BalloonText"/>
+  <w:style w:type="character" w:customStyle="1" w:styleId="a5">
+    <w:name w:val="טקסט בלונים תו"/>
+    <w:basedOn w:val="a0"/>
+    <w:link w:val="a4"/>
     <w:uiPriority w:val="99"/>
     <w:semiHidden/>
     <w:rsid w:val="00E1154A"/>
@@ -4031,10 +4727,10 @@
       <w:szCs w:val="16"/>
     </w:rPr>
   </w:style>
-  <w:style w:type="character" w:customStyle="1" w:styleId="Heading2Char">
-    <w:name w:val="Heading 2 Char"/>
-    <w:basedOn w:val="DefaultParagraphFont"/>
-    <w:link w:val="Heading2"/>
+  <w:style w:type="character" w:customStyle="1" w:styleId="20">
+    <w:name w:val="כותרת 2 תו"/>
+    <w:basedOn w:val="a0"/>
+    <w:link w:val="2"/>
     <w:uiPriority w:val="9"/>
     <w:rsid w:val="00E1154A"/>
     <w:rPr>
@@ -4046,355 +4742,10 @@
       <w:szCs w:val="26"/>
     </w:rPr>
   </w:style>
-  <w:style w:type="character" w:customStyle="1" w:styleId="Heading1Char">
-    <w:name w:val="Heading 1 Char"/>
-    <w:basedOn w:val="DefaultParagraphFont"/>
-    <w:link w:val="Heading1"/>
-    <w:uiPriority w:val="9"/>
-    <w:rsid w:val="00A6014F"/>
-    <w:rPr>
-      <w:rFonts w:asciiTheme="majorHAnsi" w:eastAsiaTheme="majorEastAsia" w:hAnsiTheme="majorHAnsi" w:cstheme="majorBidi"/>
-      <w:b/>
-      <w:bCs/>
-      <w:color w:val="2E74B5" w:themeColor="accent1" w:themeShade="BF"/>
-      <w:sz w:val="28"/>
-      <w:szCs w:val="28"/>
-    </w:rPr>
-  </w:style>
-</w:styles>
-</file>
-
-<file path=word/stylesWithEffects.xml><?xml version="1.0" encoding="utf-8"?>
-<w:styles xmlns:wpc="http://schemas.microsoft.com/office/word/2010/wordprocessingCanvas" xmlns:mc="http://schemas.openxmlformats.org/markup-compatibility/2006" xmlns:o="urn:schemas-microsoft-com:office:office" xmlns:r="http://schemas.openxmlformats.org/officeDocument/2006/relationships" xmlns:m="http://schemas.openxmlformats.org/officeDocument/2006/math" xmlns:v="urn:schemas-microsoft-com:vml" xmlns:wp14="http://schemas.microsoft.com/office/word/2010/wordprocessingDrawing" xmlns:wp="http://schemas.openxmlformats.org/drawingml/2006/wordprocessingDrawing" xmlns:w10="urn:schemas-microsoft-com:office:word" xmlns:w="http://schemas.openxmlformats.org/wordprocessingml/2006/main" xmlns:w14="http://schemas.microsoft.com/office/word/2010/wordml" xmlns:wpg="http://schemas.microsoft.com/office/word/2010/wordprocessingGroup" xmlns:wpi="http://schemas.microsoft.com/office/word/2010/wordprocessingInk" xmlns:wne="http://schemas.microsoft.com/office/word/2006/wordml" xmlns:wps="http://schemas.microsoft.com/office/word/2010/wordprocessingShape" mc:Ignorable="w14 wp14">
-  <w:docDefaults>
-    <w:rPrDefault>
-      <w:rPr>
-        <w:rFonts w:asciiTheme="minorHAnsi" w:eastAsiaTheme="minorHAnsi" w:hAnsiTheme="minorHAnsi" w:cstheme="minorBidi"/>
-        <w:sz w:val="22"/>
-        <w:szCs w:val="22"/>
-        <w:lang w:val="en-US" w:eastAsia="en-US" w:bidi="he-IL"/>
-      </w:rPr>
-    </w:rPrDefault>
-    <w:pPrDefault>
-      <w:pPr>
-        <w:spacing w:after="160" w:line="259" w:lineRule="auto"/>
-      </w:pPr>
-    </w:pPrDefault>
-  </w:docDefaults>
-  <w:latentStyles w:defLockedState="0" w:defUIPriority="99" w:defSemiHidden="1" w:defUnhideWhenUsed="1" w:defQFormat="0" w:count="267">
-    <w:lsdException w:name="Normal" w:semiHidden="0" w:uiPriority="0" w:unhideWhenUsed="0" w:qFormat="1"/>
-    <w:lsdException w:name="heading 1" w:semiHidden="0" w:uiPriority="9" w:unhideWhenUsed="0" w:qFormat="1"/>
-    <w:lsdException w:name="heading 2" w:uiPriority="9" w:qFormat="1"/>
-    <w:lsdException w:name="heading 3" w:uiPriority="9" w:qFormat="1"/>
-    <w:lsdException w:name="heading 4" w:uiPriority="9" w:qFormat="1"/>
-    <w:lsdException w:name="heading 5" w:uiPriority="9" w:qFormat="1"/>
-    <w:lsdException w:name="heading 6" w:uiPriority="9" w:qFormat="1"/>
-    <w:lsdException w:name="heading 7" w:uiPriority="9" w:qFormat="1"/>
-    <w:lsdException w:name="heading 8" w:uiPriority="9" w:qFormat="1"/>
-    <w:lsdException w:name="heading 9" w:uiPriority="9" w:qFormat="1"/>
-    <w:lsdException w:name="toc 1" w:uiPriority="39"/>
-    <w:lsdException w:name="toc 2" w:uiPriority="39"/>
-    <w:lsdException w:name="toc 3" w:uiPriority="39"/>
-    <w:lsdException w:name="toc 4" w:uiPriority="39"/>
-    <w:lsdException w:name="toc 5" w:uiPriority="39"/>
-    <w:lsdException w:name="toc 6" w:uiPriority="39"/>
-    <w:lsdException w:name="toc 7" w:uiPriority="39"/>
-    <w:lsdException w:name="toc 8" w:uiPriority="39"/>
-    <w:lsdException w:name="toc 9" w:uiPriority="39"/>
-    <w:lsdException w:name="caption" w:uiPriority="35" w:qFormat="1"/>
-    <w:lsdException w:name="Title" w:semiHidden="0" w:uiPriority="10" w:unhideWhenUsed="0" w:qFormat="1"/>
-    <w:lsdException w:name="Default Paragraph Font" w:uiPriority="1"/>
-    <w:lsdException w:name="Subtitle" w:semiHidden="0" w:uiPriority="11" w:unhideWhenUsed="0" w:qFormat="1"/>
-    <w:lsdException w:name="Strong" w:semiHidden="0" w:uiPriority="22" w:unhideWhenUsed="0" w:qFormat="1"/>
-    <w:lsdException w:name="Emphasis" w:semiHidden="0" w:uiPriority="20" w:unhideWhenUsed="0" w:qFormat="1"/>
-    <w:lsdException w:name="Table Grid" w:semiHidden="0" w:uiPriority="39" w:unhideWhenUsed="0"/>
-    <w:lsdException w:name="Placeholder Text" w:unhideWhenUsed="0"/>
-    <w:lsdException w:name="No Spacing" w:semiHidden="0" w:uiPriority="1" w:unhideWhenUsed="0" w:qFormat="1"/>
-    <w:lsdException w:name="Light Shading" w:semiHidden="0" w:uiPriority="60" w:unhideWhenUsed="0"/>
-    <w:lsdException w:name="Light List" w:semiHidden="0" w:uiPriority="61" w:unhideWhenUsed="0"/>
-    <w:lsdException w:name="Light Grid" w:semiHidden="0" w:uiPriority="62" w:unhideWhenUsed="0"/>
-    <w:lsdException w:name="Medium Shading 1" w:semiHidden="0" w:uiPriority="63" w:unhideWhenUsed="0"/>
-    <w:lsdException w:name="Medium Shading 2" w:semiHidden="0" w:uiPriority="64" w:unhideWhenUsed="0"/>
-    <w:lsdException w:name="Medium List 1" w:semiHidden="0" w:uiPriority="65" w:unhideWhenUsed="0"/>
-    <w:lsdException w:name="Medium List 2" w:semiHidden="0" w:uiPriority="66" w:unhideWhenUsed="0"/>
-    <w:lsdException w:name="Medium Grid 1" w:semiHidden="0" w:uiPriority="67" w:unhideWhenUsed="0"/>
-    <w:lsdException w:name="Medium Grid 2" w:semiHidden="0" w:uiPriority="68" w:unhideWhenUsed="0"/>
-    <w:lsdException w:name="Medium Grid 3" w:semiHidden="0" w:uiPriority="69" w:unhideWhenUsed="0"/>
-    <w:lsdException w:name="Dark List" w:semiHidden="0" w:uiPriority="70" w:unhideWhenUsed="0"/>
-    <w:lsdException w:name="Colorful Shading" w:semiHidden="0" w:uiPriority="71" w:unhideWhenUsed="0"/>
-    <w:lsdException w:name="Colorful List" w:semiHidden="0" w:uiPriority="72" w:unhideWhenUsed="0"/>
-    <w:lsdException w:name="Colorful Grid" w:semiHidden="0" w:uiPriority="73" w:unhideWhenUsed="0"/>
-    <w:lsdException w:name="Light Shading Accent 1" w:semiHidden="0" w:uiPriority="60" w:unhideWhenUsed="0"/>
-    <w:lsdException w:name="Light List Accent 1" w:semiHidden="0" w:uiPriority="61" w:unhideWhenUsed="0"/>
-    <w:lsdException w:name="Light Grid Accent 1" w:semiHidden="0" w:uiPriority="62" w:unhideWhenUsed="0"/>
-    <w:lsdException w:name="Medium Shading 1 Accent 1" w:semiHidden="0" w:uiPriority="63" w:unhideWhenUsed="0"/>
-    <w:lsdException w:name="Medium Shading 2 Accent 1" w:semiHidden="0" w:uiPriority="64" w:unhideWhenUsed="0"/>
-    <w:lsdException w:name="Medium List 1 Accent 1" w:semiHidden="0" w:uiPriority="65" w:unhideWhenUsed="0"/>
-    <w:lsdException w:name="Revision" w:unhideWhenUsed="0"/>
-    <w:lsdException w:name="List Paragraph" w:semiHidden="0" w:uiPriority="34" w:unhideWhenUsed="0" w:qFormat="1"/>
-    <w:lsdException w:name="Quote" w:semiHidden="0" w:uiPriority="29" w:unhideWhenUsed="0" w:qFormat="1"/>
-    <w:lsdException w:name="Intense Quote" w:semiHidden="0" w:uiPriority="30" w:unhideWhenUsed="0" w:qFormat="1"/>
-    <w:lsdException w:name="Medium List 2 Accent 1" w:semiHidden="0" w:uiPriority="66" w:unhideWhenUsed="0"/>
-    <w:lsdException w:name="Medium Grid 1 Accent 1" w:semiHidden="0" w:uiPriority="67" w:unhideWhenUsed="0"/>
-    <w:lsdException w:name="Medium Grid 2 Accent 1" w:semiHidden="0" w:uiPriority="68" w:unhideWhenUsed="0"/>
-    <w:lsdException w:name="Medium Grid 3 Accent 1" w:semiHidden="0" w:uiPriority="69" w:unhideWhenUsed="0"/>
-    <w:lsdException w:name="Dark List Accent 1" w:semiHidden="0" w:uiPriority="70" w:unhideWhenUsed="0"/>
-    <w:lsdException w:name="Colorful Shading Accent 1" w:semiHidden="0" w:uiPriority="71" w:unhideWhenUsed="0"/>
-    <w:lsdException w:name="Colorful List Accent 1" w:semiHidden="0" w:uiPriority="72" w:unhideWhenUsed="0"/>
-    <w:lsdException w:name="Colorful Grid Accent 1" w:semiHidden="0" w:uiPriority="73" w:unhideWhenUsed="0"/>
-    <w:lsdException w:name="Light Shading Accent 2" w:semiHidden="0" w:uiPriority="60" w:unhideWhenUsed="0"/>
-    <w:lsdException w:name="Light List Accent 2" w:semiHidden="0" w:uiPriority="61" w:unhideWhenUsed="0"/>
-    <w:lsdException w:name="Light Grid Accent 2" w:semiHidden="0" w:uiPriority="62" w:unhideWhenUsed="0"/>
-    <w:lsdException w:name="Medium Shading 1 Accent 2" w:semiHidden="0" w:uiPriority="63" w:unhideWhenUsed="0"/>
-    <w:lsdException w:name="Medium Shading 2 Accent 2" w:semiHidden="0" w:uiPriority="64" w:unhideWhenUsed="0"/>
-    <w:lsdException w:name="Medium List 1 Accent 2" w:semiHidden="0" w:uiPriority="65" w:unhideWhenUsed="0"/>
-    <w:lsdException w:name="Medium List 2 Accent 2" w:semiHidden="0" w:uiPriority="66" w:unhideWhenUsed="0"/>
-    <w:lsdException w:name="Medium Grid 1 Accent 2" w:semiHidden="0" w:uiPriority="67" w:unhideWhenUsed="0"/>
-    <w:lsdException w:name="Medium Grid 2 Accent 2" w:semiHidden="0" w:uiPriority="68" w:unhideWhenUsed="0"/>
-    <w:lsdException w:name="Medium Grid 3 Accent 2" w:semiHidden="0" w:uiPriority="69" w:unhideWhenUsed="0"/>
-    <w:lsdException w:name="Dark List Accent 2" w:semiHidden="0" w:uiPriority="70" w:unhideWhenUsed="0"/>
-    <w:lsdException w:name="Colorful Shading Accent 2" w:semiHidden="0" w:uiPriority="71" w:unhideWhenUsed="0"/>
-    <w:lsdException w:name="Colorful List Accent 2" w:semiHidden="0" w:uiPriority="72" w:unhideWhenUsed="0"/>
-    <w:lsdException w:name="Colorful Grid Accent 2" w:semiHidden="0" w:uiPriority="73" w:unhideWhenUsed="0"/>
-    <w:lsdException w:name="Light Shading Accent 3" w:semiHidden="0" w:uiPriority="60" w:unhideWhenUsed="0"/>
-    <w:lsdException w:name="Light List Accent 3" w:semiHidden="0" w:uiPriority="61" w:unhideWhenUsed="0"/>
-    <w:lsdException w:name="Light Grid Accent 3" w:semiHidden="0" w:uiPriority="62" w:unhideWhenUsed="0"/>
-    <w:lsdException w:name="Medium Shading 1 Accent 3" w:semiHidden="0" w:uiPriority="63" w:unhideWhenUsed="0"/>
-    <w:lsdException w:name="Medium Shading 2 Accent 3" w:semiHidden="0" w:uiPriority="64" w:unhideWhenUsed="0"/>
-    <w:lsdException w:name="Medium List 1 Accent 3" w:semiHidden="0" w:uiPriority="65" w:unhideWhenUsed="0"/>
-    <w:lsdException w:name="Medium List 2 Accent 3" w:semiHidden="0" w:uiPriority="66" w:unhideWhenUsed="0"/>
-    <w:lsdException w:name="Medium Grid 1 Accent 3" w:semiHidden="0" w:uiPriority="67" w:unhideWhenUsed="0"/>
-    <w:lsdException w:name="Medium Grid 2 Accent 3" w:semiHidden="0" w:uiPriority="68" w:unhideWhenUsed="0"/>
-    <w:lsdException w:name="Medium Grid 3 Accent 3" w:semiHidden="0" w:uiPriority="69" w:unhideWhenUsed="0"/>
-    <w:lsdException w:name="Dark List Accent 3" w:semiHidden="0" w:uiPriority="70" w:unhideWhenUsed="0"/>
-    <w:lsdException w:name="Colorful Shading Accent 3" w:semiHidden="0" w:uiPriority="71" w:unhideWhenUsed="0"/>
-    <w:lsdException w:name="Colorful List Accent 3" w:semiHidden="0" w:uiPriority="72" w:unhideWhenUsed="0"/>
-    <w:lsdException w:name="Colorful Grid Accent 3" w:semiHidden="0" w:uiPriority="73" w:unhideWhenUsed="0"/>
-    <w:lsdException w:name="Light Shading Accent 4" w:semiHidden="0" w:uiPriority="60" w:unhideWhenUsed="0"/>
-    <w:lsdException w:name="Light List Accent 4" w:semiHidden="0" w:uiPriority="61" w:unhideWhenUsed="0"/>
-    <w:lsdException w:name="Light Grid Accent 4" w:semiHidden="0" w:uiPriority="62" w:unhideWhenUsed="0"/>
-    <w:lsdException w:name="Medium Shading 1 Accent 4" w:semiHidden="0" w:uiPriority="63" w:unhideWhenUsed="0"/>
-    <w:lsdException w:name="Medium Shading 2 Accent 4" w:semiHidden="0" w:uiPriority="64" w:unhideWhenUsed="0"/>
-    <w:lsdException w:name="Medium List 1 Accent 4" w:semiHidden="0" w:uiPriority="65" w:unhideWhenUsed="0"/>
-    <w:lsdException w:name="Medium List 2 Accent 4" w:semiHidden="0" w:uiPriority="66" w:unhideWhenUsed="0"/>
-    <w:lsdException w:name="Medium Grid 1 Accent 4" w:semiHidden="0" w:uiPriority="67" w:unhideWhenUsed="0"/>
-    <w:lsdException w:name="Medium Grid 2 Accent 4" w:semiHidden="0" w:uiPriority="68" w:unhideWhenUsed="0"/>
-    <w:lsdException w:name="Medium Grid 3 Accent 4" w:semiHidden="0" w:uiPriority="69" w:unhideWhenUsed="0"/>
-    <w:lsdException w:name="Dark List Accent 4" w:semiHidden="0" w:uiPriority="70" w:unhideWhenUsed="0"/>
-    <w:lsdException w:name="Colorful Shading Accent 4" w:semiHidden="0" w:uiPriority="71" w:unhideWhenUsed="0"/>
-    <w:lsdException w:name="Colorful List Accent 4" w:semiHidden="0" w:uiPriority="72" w:unhideWhenUsed="0"/>
-    <w:lsdException w:name="Colorful Grid Accent 4" w:semiHidden="0" w:uiPriority="73" w:unhideWhenUsed="0"/>
-    <w:lsdException w:name="Light Shading Accent 5" w:semiHidden="0" w:uiPriority="60" w:unhideWhenUsed="0"/>
-    <w:lsdException w:name="Light List Accent 5" w:semiHidden="0" w:uiPriority="61" w:unhideWhenUsed="0"/>
-    <w:lsdException w:name="Light Grid Accent 5" w:semiHidden="0" w:uiPriority="62" w:unhideWhenUsed="0"/>
-    <w:lsdException w:name="Medium Shading 1 Accent 5" w:semiHidden="0" w:uiPriority="63" w:unhideWhenUsed="0"/>
-    <w:lsdException w:name="Medium Shading 2 Accent 5" w:semiHidden="0" w:uiPriority="64" w:unhideWhenUsed="0"/>
-    <w:lsdException w:name="Medium List 1 Accent 5" w:semiHidden="0" w:uiPriority="65" w:unhideWhenUsed="0"/>
-    <w:lsdException w:name="Medium List 2 Accent 5" w:semiHidden="0" w:uiPriority="66" w:unhideWhenUsed="0"/>
-    <w:lsdException w:name="Medium Grid 1 Accent 5" w:semiHidden="0" w:uiPriority="67" w:unhideWhenUsed="0"/>
-    <w:lsdException w:name="Medium Grid 2 Accent 5" w:semiHidden="0" w:uiPriority="68" w:unhideWhenUsed="0"/>
-    <w:lsdException w:name="Medium Grid 3 Accent 5" w:semiHidden="0" w:uiPriority="69" w:unhideWhenUsed="0"/>
-    <w:lsdException w:name="Dark List Accent 5" w:semiHidden="0" w:uiPriority="70" w:unhideWhenUsed="0"/>
-    <w:lsdException w:name="Colorful Shading Accent 5" w:semiHidden="0" w:uiPriority="71" w:unhideWhenUsed="0"/>
-    <w:lsdException w:name="Colorful List Accent 5" w:semiHidden="0" w:uiPriority="72" w:unhideWhenUsed="0"/>
-    <w:lsdException w:name="Colorful Grid Accent 5" w:semiHidden="0" w:uiPriority="73" w:unhideWhenUsed="0"/>
-    <w:lsdException w:name="Light Shading Accent 6" w:semiHidden="0" w:uiPriority="60" w:unhideWhenUsed="0"/>
-    <w:lsdException w:name="Light List Accent 6" w:semiHidden="0" w:uiPriority="61" w:unhideWhenUsed="0"/>
-    <w:lsdException w:name="Light Grid Accent 6" w:semiHidden="0" w:uiPriority="62" w:unhideWhenUsed="0"/>
-    <w:lsdException w:name="Medium Shading 1 Accent 6" w:semiHidden="0" w:uiPriority="63" w:unhideWhenUsed="0"/>
-    <w:lsdException w:name="Medium Shading 2 Accent 6" w:semiHidden="0" w:uiPriority="64" w:unhideWhenUsed="0"/>
-    <w:lsdException w:name="Medium List 1 Accent 6" w:semiHidden="0" w:uiPriority="65" w:unhideWhenUsed="0"/>
-    <w:lsdException w:name="Medium List 2 Accent 6" w:semiHidden="0" w:uiPriority="66" w:unhideWhenUsed="0"/>
-    <w:lsdException w:name="Medium Grid 1 Accent 6" w:semiHidden="0" w:uiPriority="67" w:unhideWhenUsed="0"/>
-    <w:lsdException w:name="Medium Grid 2 Accent 6" w:semiHidden="0" w:uiPriority="68" w:unhideWhenUsed="0"/>
-    <w:lsdException w:name="Medium Grid 3 Accent 6" w:semiHidden="0" w:uiPriority="69" w:unhideWhenUsed="0"/>
-    <w:lsdException w:name="Dark List Accent 6" w:semiHidden="0" w:uiPriority="70" w:unhideWhenUsed="0"/>
-    <w:lsdException w:name="Colorful Shading Accent 6" w:semiHidden="0" w:uiPriority="71" w:unhideWhenUsed="0"/>
-    <w:lsdException w:name="Colorful List Accent 6" w:semiHidden="0" w:uiPriority="72" w:unhideWhenUsed="0"/>
-    <w:lsdException w:name="Colorful Grid Accent 6" w:semiHidden="0" w:uiPriority="73" w:unhideWhenUsed="0"/>
-    <w:lsdException w:name="Subtle Emphasis" w:semiHidden="0" w:uiPriority="19" w:unhideWhenUsed="0" w:qFormat="1"/>
-    <w:lsdException w:name="Intense Emphasis" w:semiHidden="0" w:uiPriority="21" w:unhideWhenUsed="0" w:qFormat="1"/>
-    <w:lsdException w:name="Subtle Reference" w:semiHidden="0" w:uiPriority="31" w:unhideWhenUsed="0" w:qFormat="1"/>
-    <w:lsdException w:name="Intense Reference" w:semiHidden="0" w:uiPriority="32" w:unhideWhenUsed="0" w:qFormat="1"/>
-    <w:lsdException w:name="Book Title" w:semiHidden="0" w:uiPriority="33" w:unhideWhenUsed="0" w:qFormat="1"/>
-    <w:lsdException w:name="Bibliography" w:uiPriority="37"/>
-    <w:lsdException w:name="TOC Heading" w:uiPriority="39" w:qFormat="1"/>
-  </w:latentStyles>
-  <w:style w:type="paragraph" w:default="1" w:styleId="Normal">
-    <w:name w:val="Normal"/>
-    <w:qFormat/>
-    <w:pPr>
-      <w:bidi/>
-    </w:pPr>
-  </w:style>
-  <w:style w:type="paragraph" w:styleId="Heading1">
-    <w:name w:val="heading 1"/>
-    <w:basedOn w:val="Normal"/>
-    <w:next w:val="Normal"/>
-    <w:link w:val="Heading1Char"/>
-    <w:uiPriority w:val="9"/>
-    <w:qFormat/>
-    <w:rsid w:val="00A6014F"/>
-    <w:pPr>
-      <w:keepNext/>
-      <w:keepLines/>
-      <w:spacing w:before="480" w:after="0"/>
-      <w:outlineLvl w:val="0"/>
-    </w:pPr>
-    <w:rPr>
-      <w:rFonts w:asciiTheme="majorHAnsi" w:eastAsiaTheme="majorEastAsia" w:hAnsiTheme="majorHAnsi" w:cstheme="majorBidi"/>
-      <w:b/>
-      <w:bCs/>
-      <w:color w:val="2E74B5" w:themeColor="accent1" w:themeShade="BF"/>
-      <w:sz w:val="28"/>
-      <w:szCs w:val="28"/>
-    </w:rPr>
-  </w:style>
-  <w:style w:type="paragraph" w:styleId="Heading2">
-    <w:name w:val="heading 2"/>
-    <w:basedOn w:val="Normal"/>
-    <w:next w:val="Normal"/>
-    <w:link w:val="Heading2Char"/>
-    <w:uiPriority w:val="9"/>
-    <w:unhideWhenUsed/>
-    <w:qFormat/>
-    <w:rsid w:val="00E1154A"/>
-    <w:pPr>
-      <w:keepNext/>
-      <w:keepLines/>
-      <w:spacing w:before="200" w:after="0"/>
-      <w:outlineLvl w:val="1"/>
-    </w:pPr>
-    <w:rPr>
-      <w:rFonts w:asciiTheme="majorHAnsi" w:eastAsiaTheme="majorEastAsia" w:hAnsiTheme="majorHAnsi" w:cstheme="majorBidi"/>
-      <w:b/>
-      <w:bCs/>
-      <w:color w:val="5B9BD5" w:themeColor="accent1"/>
-      <w:sz w:val="26"/>
-      <w:szCs w:val="26"/>
-    </w:rPr>
-  </w:style>
-  <w:style w:type="character" w:default="1" w:styleId="DefaultParagraphFont">
-    <w:name w:val="Default Paragraph Font"/>
-    <w:uiPriority w:val="1"/>
-    <w:semiHidden/>
-    <w:unhideWhenUsed/>
-  </w:style>
-  <w:style w:type="table" w:default="1" w:styleId="TableNormal">
-    <w:name w:val="Normal Table"/>
-    <w:uiPriority w:val="99"/>
-    <w:semiHidden/>
-    <w:unhideWhenUsed/>
-    <w:tblPr>
-      <w:tblInd w:w="0" w:type="dxa"/>
-      <w:tblCellMar>
-        <w:top w:w="0" w:type="dxa"/>
-        <w:left w:w="108" w:type="dxa"/>
-        <w:bottom w:w="0" w:type="dxa"/>
-        <w:right w:w="108" w:type="dxa"/>
-      </w:tblCellMar>
-    </w:tblPr>
-  </w:style>
-  <w:style w:type="numbering" w:default="1" w:styleId="NoList">
-    <w:name w:val="No List"/>
-    <w:uiPriority w:val="99"/>
-    <w:semiHidden/>
-    <w:unhideWhenUsed/>
-  </w:style>
-  <w:style w:type="paragraph" w:styleId="ListParagraph">
-    <w:name w:val="List Paragraph"/>
-    <w:basedOn w:val="Normal"/>
-    <w:uiPriority w:val="34"/>
-    <w:qFormat/>
-    <w:rsid w:val="00331E80"/>
-    <w:pPr>
-      <w:ind w:left="720"/>
-      <w:contextualSpacing/>
-    </w:pPr>
-  </w:style>
-  <w:style w:type="paragraph" w:styleId="NormalWeb">
-    <w:name w:val="Normal (Web)"/>
-    <w:basedOn w:val="Normal"/>
-    <w:uiPriority w:val="99"/>
-    <w:semiHidden/>
-    <w:unhideWhenUsed/>
-    <w:rsid w:val="00875535"/>
-    <w:pPr>
-      <w:bidi w:val="0"/>
-      <w:spacing w:before="100" w:beforeAutospacing="1" w:after="100" w:afterAutospacing="1" w:line="240" w:lineRule="auto"/>
-    </w:pPr>
-    <w:rPr>
-      <w:rFonts w:ascii="Times New Roman" w:eastAsia="Times New Roman" w:hAnsi="Times New Roman" w:cs="Times New Roman"/>
-      <w:sz w:val="24"/>
-      <w:szCs w:val="24"/>
-    </w:rPr>
-  </w:style>
-  <w:style w:type="character" w:customStyle="1" w:styleId="apple-converted-space">
-    <w:name w:val="apple-converted-space"/>
-    <w:basedOn w:val="DefaultParagraphFont"/>
-    <w:rsid w:val="00875535"/>
-  </w:style>
-  <w:style w:type="character" w:styleId="Hyperlink">
-    <w:name w:val="Hyperlink"/>
-    <w:basedOn w:val="DefaultParagraphFont"/>
-    <w:uiPriority w:val="99"/>
-    <w:semiHidden/>
-    <w:unhideWhenUsed/>
-    <w:rsid w:val="00875535"/>
-    <w:rPr>
-      <w:color w:val="0000FF"/>
-      <w:u w:val="single"/>
-    </w:rPr>
-  </w:style>
-  <w:style w:type="paragraph" w:styleId="BalloonText">
-    <w:name w:val="Balloon Text"/>
-    <w:basedOn w:val="Normal"/>
-    <w:link w:val="BalloonTextChar"/>
-    <w:uiPriority w:val="99"/>
-    <w:semiHidden/>
-    <w:unhideWhenUsed/>
-    <w:rsid w:val="00E1154A"/>
-    <w:pPr>
-      <w:spacing w:after="0" w:line="240" w:lineRule="auto"/>
-    </w:pPr>
-    <w:rPr>
-      <w:rFonts w:ascii="Tahoma" w:hAnsi="Tahoma" w:cs="Tahoma"/>
-      <w:sz w:val="16"/>
-      <w:szCs w:val="16"/>
-    </w:rPr>
-  </w:style>
-  <w:style w:type="character" w:customStyle="1" w:styleId="BalloonTextChar">
-    <w:name w:val="Balloon Text Char"/>
-    <w:basedOn w:val="DefaultParagraphFont"/>
-    <w:link w:val="BalloonText"/>
-    <w:uiPriority w:val="99"/>
-    <w:semiHidden/>
-    <w:rsid w:val="00E1154A"/>
-    <w:rPr>
-      <w:rFonts w:ascii="Tahoma" w:hAnsi="Tahoma" w:cs="Tahoma"/>
-      <w:sz w:val="16"/>
-      <w:szCs w:val="16"/>
-    </w:rPr>
-  </w:style>
-  <w:style w:type="character" w:customStyle="1" w:styleId="Heading2Char">
-    <w:name w:val="Heading 2 Char"/>
-    <w:basedOn w:val="DefaultParagraphFont"/>
-    <w:link w:val="Heading2"/>
-    <w:uiPriority w:val="9"/>
-    <w:rsid w:val="00E1154A"/>
-    <w:rPr>
-      <w:rFonts w:asciiTheme="majorHAnsi" w:eastAsiaTheme="majorEastAsia" w:hAnsiTheme="majorHAnsi" w:cstheme="majorBidi"/>
-      <w:b/>
-      <w:bCs/>
-      <w:color w:val="5B9BD5" w:themeColor="accent1"/>
-      <w:sz w:val="26"/>
-      <w:szCs w:val="26"/>
-    </w:rPr>
-  </w:style>
-  <w:style w:type="character" w:customStyle="1" w:styleId="Heading1Char">
-    <w:name w:val="Heading 1 Char"/>
-    <w:basedOn w:val="DefaultParagraphFont"/>
-    <w:link w:val="Heading1"/>
+  <w:style w:type="character" w:customStyle="1" w:styleId="10">
+    <w:name w:val="כותרת 1 תו"/>
+    <w:basedOn w:val="a0"/>
+    <w:link w:val="1"/>
     <w:uiPriority w:val="9"/>
     <w:rsid w:val="00A6014F"/>
     <w:rPr>
@@ -4664,7 +5015,7 @@
   <a:extraClrSchemeLst/>
   <a:extLst>
     <a:ext uri="{05A4C25C-085E-4340-85A3-A5531E510DB2}">
-      <thm15:themeFamily xmlns:thm15="http://schemas.microsoft.com/office/thememl/2012/main" xmlns="" name="Office Theme" id="{62F939B6-93AF-4DB8-9C6B-D6C7DFDC589F}" vid="{4A3C46E8-61CC-4603-A589-7422A47A8E4A}"/>
+      <thm15:themeFamily xmlns:thm15="http://schemas.microsoft.com/office/thememl/2012/main" name="Office Theme" id="{62F939B6-93AF-4DB8-9C6B-D6C7DFDC589F}" vid="{4A3C46E8-61CC-4603-A589-7422A47A8E4A}"/>
     </a:ext>
   </a:extLst>
 </a:theme>

</xml_diff>